<commit_message>
Fix to -OutputVariable. Tidied ArgumentCompleters.ps1
</commit_message>
<xml_diff>
--- a/GetSqlGuide.docx
+++ b/GetSqlGuide.docx
@@ -6,6 +6,7 @@
       <w:pPr>
         <w:pStyle w:val="Heading1"/>
       </w:pPr>
+      <w:bookmarkStart w:id="0" w:name="_Hlk525288635"/>
       <w:r>
         <w:t>Using Get-SQL</w:t>
       </w:r>
@@ -424,33 +425,20 @@
       <w:pPr>
         <w:pStyle w:val="Caption"/>
       </w:pPr>
-      <w:bookmarkStart w:id="0" w:name="_Ref467743858"/>
-      <w:bookmarkStart w:id="1" w:name="_Ref467879212"/>
+      <w:bookmarkStart w:id="1" w:name="_Ref467743858"/>
+      <w:bookmarkStart w:id="2" w:name="_Ref467879212"/>
       <w:r>
         <w:t xml:space="preserve">Figure </w:t>
       </w:r>
-      <w:r>
-        <w:fldChar w:fldCharType="begin"/>
-      </w:r>
-      <w:r>
-        <w:instrText xml:space="preserve"> SEQ Figure \* ARABIC </w:instrText>
-      </w:r>
-      <w:r>
-        <w:fldChar w:fldCharType="separate"/>
-      </w:r>
-      <w:r>
-        <w:rPr>
-          <w:noProof/>
-        </w:rPr>
-        <w:t>1</w:t>
-      </w:r>
-      <w:r>
-        <w:rPr>
-          <w:noProof/>
-        </w:rPr>
-        <w:fldChar w:fldCharType="end"/>
-      </w:r>
-      <w:bookmarkEnd w:id="0"/>
+      <w:fldSimple w:instr=" SEQ Figure \* ARABIC ">
+        <w:r>
+          <w:rPr>
+            <w:noProof/>
+          </w:rPr>
+          <w:t>1</w:t>
+        </w:r>
+      </w:fldSimple>
+      <w:bookmarkEnd w:id="1"/>
       <w:r>
         <w:t xml:space="preserve"> </w:t>
       </w:r>
@@ -463,7 +451,7 @@
       <w:r>
         <w:t xml:space="preserve"> server</w:t>
       </w:r>
-      <w:bookmarkEnd w:id="1"/>
+      <w:bookmarkEnd w:id="2"/>
     </w:p>
     <w:p>
       <w:r>
@@ -755,7 +743,7 @@
         <w:t xml:space="preserve">Figure 1 </w:t>
       </w:r>
       <w:r>
-        <w:t>showed</w:t>
+        <w:t>shows</w:t>
       </w:r>
       <w:r>
         <w:t xml:space="preserve"> 64-</w:t>
@@ -799,13 +787,11 @@
       <w:r>
         <w:t xml:space="preserve"> from </w:t>
       </w:r>
-      <w:proofErr w:type="gramStart"/>
-      <w:r>
-        <w:t>64 bit</w:t>
-      </w:r>
-      <w:proofErr w:type="gramEnd"/>
-      <w:r>
-        <w:t xml:space="preserve"> Office only work with 64-</w:t>
+      <w:r>
+        <w:t>64-</w:t>
+      </w:r>
+      <w:r>
+        <w:t>bit Office only work with 64-</w:t>
       </w:r>
       <w:r>
         <w:t>bit PowerShell</w:t>
@@ -967,7 +953,13 @@
         </w:numPr>
       </w:pPr>
       <w:r>
-        <w:t xml:space="preserve">Text (*.txt, *.csv) – the text driver treats a folder a virtual “database” and files within it as tables. </w:t>
+        <w:t>Text (*.txt, *.csv) – the text driver treats a folder</w:t>
+      </w:r>
+      <w:r>
+        <w:t xml:space="preserve"> as </w:t>
+      </w:r>
+      <w:r>
+        <w:t xml:space="preserve">a virtual “database” and files within it as tables. </w:t>
       </w:r>
     </w:p>
     <w:p>
@@ -984,7 +976,16 @@
         <w:t xml:space="preserve">the 32-bit version </w:t>
       </w:r>
       <w:r>
-        <w:t xml:space="preserve">if using 32- bit office) </w:t>
+        <w:t>if using 32-</w:t>
+      </w:r>
+      <w:r>
+        <w:t xml:space="preserve">bit </w:t>
+      </w:r>
+      <w:r>
+        <w:t>O</w:t>
+      </w:r>
+      <w:r>
+        <w:t xml:space="preserve">ffice) </w:t>
       </w:r>
       <w:r>
         <w:t xml:space="preserve">as in </w:t>
@@ -1121,32 +1122,19 @@
       <w:pPr>
         <w:pStyle w:val="Caption"/>
       </w:pPr>
-      <w:bookmarkStart w:id="2" w:name="_Ref467744471"/>
+      <w:bookmarkStart w:id="3" w:name="_Ref467744471"/>
       <w:r>
         <w:t xml:space="preserve">Figure </w:t>
       </w:r>
-      <w:r>
-        <w:fldChar w:fldCharType="begin"/>
-      </w:r>
-      <w:r>
-        <w:instrText xml:space="preserve"> SEQ Figure \* ARABIC </w:instrText>
-      </w:r>
-      <w:r>
-        <w:fldChar w:fldCharType="separate"/>
-      </w:r>
-      <w:r>
-        <w:rPr>
-          <w:noProof/>
-        </w:rPr>
-        <w:t>2</w:t>
-      </w:r>
-      <w:r>
-        <w:rPr>
-          <w:noProof/>
-        </w:rPr>
-        <w:fldChar w:fldCharType="end"/>
-      </w:r>
-      <w:bookmarkEnd w:id="2"/>
+      <w:fldSimple w:instr=" SEQ Figure \* ARABIC ">
+        <w:r>
+          <w:rPr>
+            <w:noProof/>
+          </w:rPr>
+          <w:t>2</w:t>
+        </w:r>
+      </w:fldSimple>
+      <w:bookmarkEnd w:id="3"/>
       <w:r>
         <w:t xml:space="preserve"> Setting up a text ODBC connection for CSV files</w:t>
       </w:r>
@@ -1509,34 +1497,21 @@
           <w:rFonts w:cstheme="minorHAnsi"/>
         </w:rPr>
       </w:pPr>
-      <w:bookmarkStart w:id="3" w:name="_Ref467743997"/>
-      <w:bookmarkStart w:id="4" w:name="_Ref467783418"/>
+      <w:bookmarkStart w:id="4" w:name="_Ref467743997"/>
+      <w:bookmarkStart w:id="5" w:name="_Ref467783418"/>
       <w:r>
         <w:t xml:space="preserve">Figure </w:t>
       </w:r>
-      <w:r>
-        <w:fldChar w:fldCharType="begin"/>
-      </w:r>
-      <w:r>
-        <w:instrText xml:space="preserve"> SEQ Figure \* ARABIC </w:instrText>
-      </w:r>
-      <w:r>
-        <w:fldChar w:fldCharType="separate"/>
-      </w:r>
-      <w:r>
-        <w:rPr>
-          <w:noProof/>
-        </w:rPr>
-        <w:t>3</w:t>
-      </w:r>
-      <w:r>
-        <w:rPr>
-          <w:noProof/>
-        </w:rPr>
-        <w:fldChar w:fldCharType="end"/>
-      </w:r>
-      <w:bookmarkEnd w:id="3"/>
+      <w:fldSimple w:instr=" SEQ Figure \* ARABIC ">
+        <w:r>
+          <w:rPr>
+            <w:noProof/>
+          </w:rPr>
+          <w:t>3</w:t>
+        </w:r>
+      </w:fldSimple>
       <w:bookmarkEnd w:id="4"/>
+      <w:bookmarkEnd w:id="5"/>
       <w:r>
         <w:t xml:space="preserve"> 32-</w:t>
       </w:r>
@@ -1722,6 +1697,21 @@
         </w:rPr>
         <w:t>–ShowTables</w:t>
       </w:r>
+      <w:r>
+        <w:t>.</w:t>
+      </w:r>
+      <w:r>
+        <w:t xml:space="preserve"> When there is no command “SQL”, PowerShell will try adding “Get-” to the start of the command so </w:t>
+      </w:r>
+      <w:r>
+        <w:rPr>
+          <w:rStyle w:val="CodeChar"/>
+        </w:rPr>
+        <w:t>SQL</w:t>
+      </w:r>
+      <w:r>
+        <w:t xml:space="preserve"> is an automatic alias for Get-SQL </w:t>
+      </w:r>
     </w:p>
     <w:p>
       <w:pPr>
@@ -1745,7 +1735,13 @@
         <w:t xml:space="preserve">is one </w:t>
       </w:r>
       <w:r>
-        <w:t xml:space="preserve">of two parameters for discovering things about the database the other is </w:t>
+        <w:t>of two parameters for discovering things about the database</w:t>
+      </w:r>
+      <w:r>
+        <w:t>;</w:t>
+      </w:r>
+      <w:r>
+        <w:t xml:space="preserve"> the other is </w:t>
       </w:r>
       <w:r>
         <w:rPr>
@@ -2051,32 +2047,19 @@
       <w:pPr>
         <w:pStyle w:val="Caption"/>
       </w:pPr>
-      <w:bookmarkStart w:id="5" w:name="_Ref467747517"/>
+      <w:bookmarkStart w:id="6" w:name="_Ref467747517"/>
       <w:r>
         <w:t xml:space="preserve">Figure </w:t>
       </w:r>
-      <w:r>
-        <w:fldChar w:fldCharType="begin"/>
-      </w:r>
-      <w:r>
-        <w:instrText xml:space="preserve"> SEQ Figure \* ARABIC </w:instrText>
-      </w:r>
-      <w:r>
-        <w:fldChar w:fldCharType="separate"/>
-      </w:r>
-      <w:r>
-        <w:rPr>
-          <w:noProof/>
-        </w:rPr>
-        <w:t>4</w:t>
-      </w:r>
-      <w:r>
-        <w:rPr>
-          <w:noProof/>
-        </w:rPr>
-        <w:fldChar w:fldCharType="end"/>
-      </w:r>
-      <w:bookmarkEnd w:id="5"/>
+      <w:fldSimple w:instr=" SEQ Figure \* ARABIC ">
+        <w:r>
+          <w:rPr>
+            <w:noProof/>
+          </w:rPr>
+          <w:t>4</w:t>
+        </w:r>
+      </w:fldSimple>
+      <w:bookmarkEnd w:id="6"/>
       <w:r>
         <w:t xml:space="preserve"> Combing c</w:t>
       </w:r>
@@ -2565,33 +2548,20 @@
       <w:pPr>
         <w:pStyle w:val="Caption"/>
       </w:pPr>
-      <w:bookmarkStart w:id="6" w:name="_Ref467750867"/>
-      <w:bookmarkStart w:id="7" w:name="_Ref467946993"/>
+      <w:bookmarkStart w:id="7" w:name="_Ref467750867"/>
+      <w:bookmarkStart w:id="8" w:name="_Ref467946993"/>
       <w:r>
         <w:t xml:space="preserve">Figure </w:t>
       </w:r>
-      <w:r>
-        <w:fldChar w:fldCharType="begin"/>
-      </w:r>
-      <w:r>
-        <w:instrText xml:space="preserve"> SEQ Figure \* ARABIC </w:instrText>
-      </w:r>
-      <w:r>
-        <w:fldChar w:fldCharType="separate"/>
-      </w:r>
-      <w:r>
-        <w:rPr>
-          <w:noProof/>
-        </w:rPr>
-        <w:t>5</w:t>
-      </w:r>
-      <w:r>
-        <w:rPr>
-          <w:noProof/>
-        </w:rPr>
-        <w:fldChar w:fldCharType="end"/>
-      </w:r>
-      <w:bookmarkEnd w:id="6"/>
+      <w:fldSimple w:instr=" SEQ Figure \* ARABIC ">
+        <w:r>
+          <w:rPr>
+            <w:noProof/>
+          </w:rPr>
+          <w:t>5</w:t>
+        </w:r>
+      </w:fldSimple>
+      <w:bookmarkEnd w:id="7"/>
       <w:r>
         <w:t xml:space="preserve"> Building </w:t>
       </w:r>
@@ -2624,7 +2594,7 @@
         </w:rPr>
         <w:t xml:space="preserve"> queries from the command line</w:t>
       </w:r>
-      <w:bookmarkEnd w:id="7"/>
+      <w:bookmarkEnd w:id="8"/>
     </w:p>
     <w:p>
       <w:pPr>
@@ -3998,6 +3968,7 @@
     </w:p>
     <w:p>
       <w:pPr>
+        <w:ind w:firstLine="720"/>
         <w:rPr>
           <w:rStyle w:val="CodeChar"/>
         </w:rPr>
@@ -4054,32 +4025,19 @@
       <w:pPr>
         <w:pStyle w:val="Caption"/>
       </w:pPr>
-      <w:bookmarkStart w:id="8" w:name="_Ref467750873"/>
+      <w:bookmarkStart w:id="9" w:name="_Ref467750873"/>
       <w:r>
         <w:t xml:space="preserve">Figure </w:t>
       </w:r>
-      <w:r>
-        <w:fldChar w:fldCharType="begin"/>
-      </w:r>
-      <w:r>
-        <w:instrText xml:space="preserve"> SEQ Figure \* ARABIC </w:instrText>
-      </w:r>
-      <w:r>
-        <w:fldChar w:fldCharType="separate"/>
-      </w:r>
-      <w:r>
-        <w:rPr>
-          <w:noProof/>
-        </w:rPr>
-        <w:t>6</w:t>
-      </w:r>
-      <w:r>
-        <w:rPr>
-          <w:noProof/>
-        </w:rPr>
-        <w:fldChar w:fldCharType="end"/>
-      </w:r>
-      <w:bookmarkEnd w:id="8"/>
+      <w:fldSimple w:instr=" SEQ Figure \* ARABIC ">
+        <w:r>
+          <w:rPr>
+            <w:noProof/>
+          </w:rPr>
+          <w:t>6</w:t>
+        </w:r>
+      </w:fldSimple>
+      <w:bookmarkEnd w:id="9"/>
       <w:r>
         <w:t xml:space="preserve"> More options in Select queries</w:t>
       </w:r>
@@ -4281,7 +4239,13 @@
         <w:t xml:space="preserve"> and then a second field </w:t>
       </w:r>
       <w:r>
-        <w:t xml:space="preserve">was added. Note that the field names in </w:t>
+        <w:t xml:space="preserve">was added. Note that the </w:t>
+      </w:r>
+      <w:r>
+        <w:t xml:space="preserve">separate </w:t>
+      </w:r>
+      <w:r>
+        <w:t xml:space="preserve">field names in </w:t>
       </w:r>
       <w:r>
         <w:rPr>
@@ -4296,7 +4260,40 @@
         <w:t>elect</w:t>
       </w:r>
       <w:r>
-        <w:t xml:space="preserve"> are just changed to a comma separated list in the final query so it is legitimate to write </w:t>
+        <w:t xml:space="preserve"> </w:t>
+      </w:r>
+      <w:r>
+        <w:t>become</w:t>
+      </w:r>
+      <w:r>
+        <w:t xml:space="preserve"> changed </w:t>
+      </w:r>
+      <w:r>
+        <w:t xml:space="preserve">a single string holding </w:t>
+      </w:r>
+      <w:r>
+        <w:t xml:space="preserve">a comma separated list in the final query so </w:t>
+      </w:r>
+      <w:r>
+        <w:t>anything which</w:t>
+      </w:r>
+      <w:r>
+        <w:t xml:space="preserve"> legitimate</w:t>
+      </w:r>
+      <w:r>
+        <w:t xml:space="preserve"> in a </w:t>
+      </w:r>
+      <w:r>
+        <w:rPr>
+          <w:i/>
+        </w:rPr>
+        <w:t>Select</w:t>
+      </w:r>
+      <w:r>
+        <w:t xml:space="preserve"> clause can be used for example:</w:t>
+      </w:r>
+      <w:r>
+        <w:t xml:space="preserve"> </w:t>
       </w:r>
       <w:r>
         <w:rPr>
@@ -4305,22 +4302,7 @@
         <w:t>-Select "TOP 5 *"</w:t>
       </w:r>
       <w:r>
-        <w:rPr>
-          <w:rStyle w:val="CodeChar"/>
-        </w:rPr>
-        <w:t xml:space="preserve"> </w:t>
-      </w:r>
-      <w:r>
-        <w:t xml:space="preserve">or anything else which would go in a </w:t>
-      </w:r>
-      <w:r>
-        <w:rPr>
-          <w:i/>
-        </w:rPr>
-        <w:t>Select</w:t>
-      </w:r>
-      <w:r>
-        <w:t xml:space="preserve"> clause. </w:t>
+        <w:t>.</w:t>
       </w:r>
     </w:p>
     <w:p>
@@ -4438,7 +4420,16 @@
         <w:t>DESC</w:t>
       </w:r>
       <w:r>
-        <w:t xml:space="preserve">” so they sort in descending order. The last parameter which affects Select queries is </w:t>
+        <w:t xml:space="preserve">” so they sort in descending order. The last parameter which affects </w:t>
+      </w:r>
+      <w:r>
+        <w:rPr>
+          <w:i/>
+        </w:rPr>
+        <w:t>Select</w:t>
+      </w:r>
+      <w:r>
+        <w:t xml:space="preserve"> queries is </w:t>
       </w:r>
       <w:r>
         <w:rPr>
@@ -4849,11 +4840,6 @@
       </w:r>
     </w:p>
     <w:p>
-      <w:pPr>
-        <w:rPr>
-          <w:rStyle w:val="CodeChar"/>
-        </w:rPr>
-      </w:pPr>
       <w:r>
         <w:t>So</w:t>
       </w:r>
@@ -4893,8 +4879,12 @@
         </w:rPr>
         <w:t>dir *.ps1 | Select-object -property -Name, Length | Get-SQL -Insert TestTable</w:t>
       </w:r>
-    </w:p>
-    <w:p>
+      <w:r>
+        <w:rPr>
+          <w:rStyle w:val="CodeChar"/>
+        </w:rPr>
+        <w:br/>
+      </w:r>
       <w:r>
         <w:t>P</w:t>
       </w:r>
@@ -4916,15 +4906,10 @@
       </w:r>
       <w:proofErr w:type="spellEnd"/>
     </w:p>
+    <w:bookmarkEnd w:id="0"/>
     <w:p>
       <w:r>
-        <w:t>That’s a LOT of choices</w:t>
-      </w:r>
-      <w:r>
-        <w:t>:</w:t>
-      </w:r>
-      <w:r>
-        <w:t xml:space="preserve"> </w:t>
+        <w:t xml:space="preserve">Get-SQL has a lot of choices: </w:t>
       </w:r>
       <w:r>
         <w:fldChar w:fldCharType="begin"/>
@@ -4948,29 +4933,20 @@
         <w:fldChar w:fldCharType="end"/>
       </w:r>
       <w:r>
-        <w:t xml:space="preserve"> </w:t>
-      </w:r>
-      <w:r>
-        <w:t xml:space="preserve">shows </w:t>
+        <w:t xml:space="preserve"> s</w:t>
+      </w:r>
+      <w:r>
+        <w:t xml:space="preserve">hows </w:t>
       </w:r>
       <w:r>
         <w:t xml:space="preserve">each different type of operation (top to bottom) and the different groups of parameters which build up to create the command (left to right) </w:t>
       </w:r>
-    </w:p>
-    <w:p>
-      <w:pPr>
-        <w:pStyle w:val="Caption"/>
-      </w:pPr>
-      <w:bookmarkStart w:id="9" w:name="_Ref498418625"/>
-      <w:r>
-        <w:rPr>
-          <w:noProof/>
-        </w:rPr>
+      <w:r>
         <w:drawing>
-          <wp:inline distT="0" distB="0" distL="0" distR="0" wp14:anchorId="239D27FF" wp14:editId="4ABF4D01">
+          <wp:inline distT="0" distB="0" distL="0" distR="0" wp14:anchorId="25A0A09A" wp14:editId="1E3DEBEB">
             <wp:extent cx="5451056" cy="3043450"/>
             <wp:effectExtent l="0" t="0" r="0" b="5080"/>
-            <wp:docPr id="2" name="Picture 2"/>
+            <wp:docPr id="15" name="Picture 15"/>
             <wp:cNvGraphicFramePr>
               <a:graphicFrameLocks xmlns:a="http://schemas.openxmlformats.org/drawingml/2006/main" noChangeAspect="1"/>
             </wp:cNvGraphicFramePr>
@@ -5020,6 +4996,7 @@
       <w:pPr>
         <w:pStyle w:val="Caption"/>
       </w:pPr>
+      <w:bookmarkStart w:id="10" w:name="_Ref498418625"/>
       <w:r>
         <w:t xml:space="preserve">Figure </w:t>
       </w:r>
@@ -5031,12 +5008,50 @@
           <w:t>7</w:t>
         </w:r>
       </w:fldSimple>
-      <w:bookmarkEnd w:id="9"/>
+      <w:bookmarkEnd w:id="10"/>
       <w:r>
         <w:t xml:space="preserve"> How the parameters fit together</w:t>
       </w:r>
-      <w:bookmarkStart w:id="10" w:name="_GoBack"/>
-      <w:bookmarkEnd w:id="10"/>
+    </w:p>
+    <w:p>
+      <w:r>
+        <w:t>One final parameter was added in version 1.2</w:t>
+      </w:r>
+      <w:r>
+        <w:t>. When a table object is returned it is expanded into its rows and there are use cases where the table is needed</w:t>
+      </w:r>
+      <w:r>
+        <w:t xml:space="preserve"> </w:t>
+      </w:r>
+      <w:r>
+        <w:rPr>
+          <w:rStyle w:val="CodeChar"/>
+        </w:rPr>
+        <w:t>-OutputVariabl</w:t>
+      </w:r>
+      <w:r>
+        <w:rPr>
+          <w:rStyle w:val="CodeChar"/>
+        </w:rPr>
+        <w:t>e MyTabl</w:t>
+      </w:r>
+      <w:r>
+        <w:rPr>
+          <w:rStyle w:val="CodeChar"/>
+        </w:rPr>
+        <w:t>e</w:t>
+      </w:r>
+      <w:r>
+        <w:t xml:space="preserve"> puts the table into a variable so that after Get-SQL has finished, the table can be accessed as </w:t>
+      </w:r>
+      <w:r>
+        <w:rPr>
+          <w:rStyle w:val="CodeChar"/>
+        </w:rPr>
+        <w:t>$MyTable.</w:t>
+      </w:r>
+      <w:bookmarkStart w:id="11" w:name="_GoBack"/>
+      <w:bookmarkEnd w:id="11"/>
     </w:p>
     <w:sectPr>
       <w:pgSz w:w="11906" w:h="16838"/>
@@ -5523,6 +5538,7 @@
     <w:lsdException w:name="HTML Sample" w:semiHidden="1" w:unhideWhenUsed="1"/>
     <w:lsdException w:name="HTML Typewriter" w:semiHidden="1" w:unhideWhenUsed="1"/>
     <w:lsdException w:name="HTML Variable" w:semiHidden="1" w:unhideWhenUsed="1"/>
+    <w:lsdException w:name="Normal Table" w:semiHidden="1" w:unhideWhenUsed="1"/>
     <w:lsdException w:name="annotation subject" w:semiHidden="1" w:unhideWhenUsed="1"/>
     <w:lsdException w:name="No List" w:semiHidden="1" w:unhideWhenUsed="1"/>
     <w:lsdException w:name="Outline List 1" w:semiHidden="1" w:unhideWhenUsed="1"/>
@@ -5569,8 +5585,10 @@
     <w:lsdException w:name="Table Subtle 2" w:semiHidden="1" w:unhideWhenUsed="1"/>
     <w:lsdException w:name="Table Web 1" w:semiHidden="1" w:unhideWhenUsed="1"/>
     <w:lsdException w:name="Table Web 2" w:semiHidden="1" w:unhideWhenUsed="1"/>
+    <w:lsdException w:name="Table Web 3" w:semiHidden="1" w:unhideWhenUsed="1"/>
     <w:lsdException w:name="Balloon Text" w:semiHidden="1" w:unhideWhenUsed="1"/>
     <w:lsdException w:name="Table Grid" w:uiPriority="59"/>
+    <w:lsdException w:name="Table Theme" w:semiHidden="1" w:unhideWhenUsed="1"/>
     <w:lsdException w:name="Placeholder Text" w:semiHidden="1"/>
     <w:lsdException w:name="No Spacing" w:uiPriority="1" w:qFormat="1"/>
     <w:lsdException w:name="Light Shading" w:uiPriority="60"/>
@@ -7102,7 +7120,7 @@
 </file>
 
 <file path=customXml/itemProps1.xml><?xml version="1.0" encoding="utf-8"?>
-<ds:datastoreItem xmlns:ds="http://schemas.openxmlformats.org/officeDocument/2006/customXml" ds:itemID="{635A8B1C-F7F7-449A-97DD-EC58C59EB2AA}">
+<ds:datastoreItem xmlns:ds="http://schemas.openxmlformats.org/officeDocument/2006/customXml" ds:itemID="{783704C3-3354-42EA-8D2E-D5A085909156}">
   <ds:schemaRefs>
     <ds:schemaRef ds:uri="http://schemas.openxmlformats.org/officeDocument/2006/bibliography"/>
   </ds:schemaRefs>

</xml_diff>

<commit_message>
Add SQlite support, update tests for Pester 5
</commit_message>
<xml_diff>
--- a/GetSqlGuide.docx
+++ b/GetSqlGuide.docx
@@ -1,6 +1,6 @@
 
 <file path=word/document.xml><?xml version="1.0" encoding="utf-8"?>
-<w:document xmlns:wpc="http://schemas.microsoft.com/office/word/2010/wordprocessingCanvas" xmlns:cx="http://schemas.microsoft.com/office/drawing/2014/chartex" xmlns:cx1="http://schemas.microsoft.com/office/drawing/2015/9/8/chartex" xmlns:cx2="http://schemas.microsoft.com/office/drawing/2015/10/21/chartex" xmlns:cx3="http://schemas.microsoft.com/office/drawing/2016/5/9/chartex" xmlns:cx4="http://schemas.microsoft.com/office/drawing/2016/5/10/chartex" xmlns:cx5="http://schemas.microsoft.com/office/drawing/2016/5/11/chartex" xmlns:cx6="http://schemas.microsoft.com/office/drawing/2016/5/12/chartex" xmlns:cx7="http://schemas.microsoft.com/office/drawing/2016/5/13/chartex" xmlns:cx8="http://schemas.microsoft.com/office/drawing/2016/5/14/chartex" xmlns:mc="http://schemas.openxmlformats.org/markup-compatibility/2006" xmlns:aink="http://schemas.microsoft.com/office/drawing/2016/ink" xmlns:am3d="http://schemas.microsoft.com/office/drawing/2017/model3d" xmlns:o="urn:schemas-microsoft-com:office:office" xmlns:r="http://schemas.openxmlformats.org/officeDocument/2006/relationships" xmlns:m="http://schemas.openxmlformats.org/officeDocument/2006/math" xmlns:v="urn:schemas-microsoft-com:vml" xmlns:wp14="http://schemas.microsoft.com/office/word/2010/wordprocessingDrawing" xmlns:wp="http://schemas.openxmlformats.org/drawingml/2006/wordprocessingDrawing" xmlns:w10="urn:schemas-microsoft-com:office:word" xmlns:w="http://schemas.openxmlformats.org/wordprocessingml/2006/main" xmlns:w14="http://schemas.microsoft.com/office/word/2010/wordml" xmlns:w15="http://schemas.microsoft.com/office/word/2012/wordml" xmlns:w16cid="http://schemas.microsoft.com/office/word/2016/wordml/cid" xmlns:w16se="http://schemas.microsoft.com/office/word/2015/wordml/symex" xmlns:wpg="http://schemas.microsoft.com/office/word/2010/wordprocessingGroup" xmlns:wpi="http://schemas.microsoft.com/office/word/2010/wordprocessingInk" xmlns:wne="http://schemas.microsoft.com/office/word/2006/wordml" xmlns:wps="http://schemas.microsoft.com/office/word/2010/wordprocessingShape" mc:Ignorable="w14 w15 w16se w16cid wp14">
+<w:document xmlns:wpc="http://schemas.microsoft.com/office/word/2010/wordprocessingCanvas" xmlns:cx="http://schemas.microsoft.com/office/drawing/2014/chartex" xmlns:cx1="http://schemas.microsoft.com/office/drawing/2015/9/8/chartex" xmlns:cx2="http://schemas.microsoft.com/office/drawing/2015/10/21/chartex" xmlns:cx3="http://schemas.microsoft.com/office/drawing/2016/5/9/chartex" xmlns:cx4="http://schemas.microsoft.com/office/drawing/2016/5/10/chartex" xmlns:cx5="http://schemas.microsoft.com/office/drawing/2016/5/11/chartex" xmlns:cx6="http://schemas.microsoft.com/office/drawing/2016/5/12/chartex" xmlns:cx7="http://schemas.microsoft.com/office/drawing/2016/5/13/chartex" xmlns:cx8="http://schemas.microsoft.com/office/drawing/2016/5/14/chartex" xmlns:mc="http://schemas.openxmlformats.org/markup-compatibility/2006" xmlns:aink="http://schemas.microsoft.com/office/drawing/2016/ink" xmlns:am3d="http://schemas.microsoft.com/office/drawing/2017/model3d" xmlns:o="urn:schemas-microsoft-com:office:office" xmlns:r="http://schemas.openxmlformats.org/officeDocument/2006/relationships" xmlns:m="http://schemas.openxmlformats.org/officeDocument/2006/math" xmlns:v="urn:schemas-microsoft-com:vml" xmlns:wp14="http://schemas.microsoft.com/office/word/2010/wordprocessingDrawing" xmlns:wp="http://schemas.openxmlformats.org/drawingml/2006/wordprocessingDrawing" xmlns:w10="urn:schemas-microsoft-com:office:word" xmlns:w="http://schemas.openxmlformats.org/wordprocessingml/2006/main" xmlns:w14="http://schemas.microsoft.com/office/word/2010/wordml" xmlns:w15="http://schemas.microsoft.com/office/word/2012/wordml" xmlns:w16cex="http://schemas.microsoft.com/office/word/2018/wordml/cex" xmlns:w16cid="http://schemas.microsoft.com/office/word/2016/wordml/cid" xmlns:w16="http://schemas.microsoft.com/office/word/2018/wordml" xmlns:w16se="http://schemas.microsoft.com/office/word/2015/wordml/symex" xmlns:wpg="http://schemas.microsoft.com/office/word/2010/wordprocessingGroup" xmlns:wpi="http://schemas.microsoft.com/office/word/2010/wordprocessingInk" xmlns:wne="http://schemas.microsoft.com/office/word/2006/wordml" xmlns:wps="http://schemas.microsoft.com/office/word/2010/wordprocessingShape" mc:Ignorable="w14 w15 w16se w16cid w16 w16cex wp14">
   <w:body>
     <w:p>
       <w:pPr>
@@ -102,7 +102,18 @@
         <w:t xml:space="preserve"> either</w:t>
       </w:r>
       <w:r>
-        <w:t xml:space="preserve"> ODBC or </w:t>
+        <w:t xml:space="preserve"> ODBC</w:t>
+      </w:r>
+      <w:r>
+        <w:t xml:space="preserve">, </w:t>
+      </w:r>
+      <w:proofErr w:type="spellStart"/>
+      <w:r>
+        <w:t>SQlite</w:t>
+      </w:r>
+      <w:proofErr w:type="spellEnd"/>
+      <w:r>
+        <w:t xml:space="preserve"> or </w:t>
       </w:r>
       <w:r>
         <w:t xml:space="preserve">the </w:t>
@@ -121,6 +132,9 @@
       </w:r>
       <w:r>
         <w:t>.</w:t>
+      </w:r>
+      <w:r>
+        <w:t xml:space="preserve"> </w:t>
       </w:r>
       <w:r>
         <w:br/>
@@ -292,7 +306,7 @@
           <w:rFonts w:cstheme="minorHAnsi"/>
           <w:noProof/>
         </w:rPr>
-        <w:t>3</w:t>
+        <w:t>2</w:t>
       </w:r>
       <w:r>
         <w:rPr>
@@ -376,6 +390,9 @@
       </w:r>
       <w:r>
         <w:t xml:space="preserve"> parameter is specified. </w:t>
+      </w:r>
+      <w:r>
+        <w:t>This allows multiple commands to specify the connection information without the performance impact of re-connecting if the session already exists.</w:t>
       </w:r>
     </w:p>
     <w:p>
@@ -528,10 +545,13 @@
         <w:t xml:space="preserve"> shows </w:t>
       </w:r>
       <w:r>
-        <w:t xml:space="preserve">connecting to SQL server without naming the session, </w:t>
-      </w:r>
-      <w:r>
-        <w:t>so it becomes the default session.</w:t>
+        <w:t xml:space="preserve">connecting to SQL server </w:t>
+      </w:r>
+      <w:r>
+        <w:t>as the</w:t>
+      </w:r>
+      <w:r>
+        <w:t xml:space="preserve"> default session.</w:t>
       </w:r>
       <w:r>
         <w:t xml:space="preserve"> </w:t>
@@ -566,73 +586,73 @@
         <w:t>I</w:t>
       </w:r>
       <w:r>
-        <w:t>t interprets</w:t>
-      </w:r>
-      <w:r>
-        <w:t xml:space="preserve"> a</w:t>
+        <w:t>f the</w:t>
+      </w:r>
+      <w:r>
+        <w:rPr>
+          <w:rStyle w:val="CodeChar"/>
+        </w:rPr>
+        <w:t>–Connection</w:t>
+      </w:r>
+      <w:r>
+        <w:t xml:space="preserve"> parameter</w:t>
       </w:r>
       <w:r>
         <w:t xml:space="preserve"> </w:t>
       </w:r>
       <w:r>
-        <w:rPr>
-          <w:rStyle w:val="CodeChar"/>
-        </w:rPr>
-        <w:t>–Connection</w:t>
-      </w:r>
-      <w:r>
-        <w:t xml:space="preserve"> parameter </w:t>
-      </w:r>
-      <w:r>
-        <w:t xml:space="preserve">which </w:t>
-      </w:r>
-      <w:r>
-        <w:t>does not contain an = sign,</w:t>
+        <w:t>does not contain an = sign</w:t>
+      </w:r>
+      <w:r>
+        <w:t xml:space="preserve">, it will be interpreted </w:t>
+      </w:r>
+      <w:r>
+        <w:t>as a</w:t>
       </w:r>
       <w:r>
         <w:t xml:space="preserve"> </w:t>
       </w:r>
       <w:r>
-        <w:t>as a</w:t>
+        <w:t>s</w:t>
+      </w:r>
+      <w:r>
+        <w:t xml:space="preserve">erver name and </w:t>
+      </w:r>
+      <w:r>
+        <w:t xml:space="preserve">Get-SQL will be </w:t>
+      </w:r>
+      <w:r>
+        <w:t xml:space="preserve">builds </w:t>
+      </w:r>
+      <w:r>
+        <w:t xml:space="preserve">a </w:t>
+      </w:r>
+      <w:r>
+        <w:t xml:space="preserve">simple </w:t>
+      </w:r>
+      <w:r>
+        <w:t>connection string</w:t>
       </w:r>
       <w:r>
         <w:t xml:space="preserve"> </w:t>
       </w:r>
       <w:r>
-        <w:t>s</w:t>
-      </w:r>
-      <w:r>
-        <w:t xml:space="preserve">erver name and builds </w:t>
-      </w:r>
-      <w:r>
-        <w:t xml:space="preserve">a </w:t>
-      </w:r>
-      <w:r>
-        <w:t xml:space="preserve">simple </w:t>
-      </w:r>
-      <w:r>
-        <w:t>connection string</w:t>
-      </w:r>
-      <w:r>
-        <w:t>.</w:t>
-      </w:r>
-      <w:r>
-        <w:t xml:space="preserve"> </w:t>
-      </w:r>
-      <w:r>
-        <w:t>This</w:t>
-      </w:r>
-      <w:r>
-        <w:t xml:space="preserve"> string</w:t>
-      </w:r>
-      <w:r>
-        <w:t xml:space="preserve"> specifies a trusted connection and a timeout but </w:t>
+        <w:t>which requests</w:t>
+      </w:r>
+      <w:r>
+        <w:t xml:space="preserve"> a trusted connection and a timeout but </w:t>
       </w:r>
       <w:r>
         <w:t>it doesn’t include a database name, so the</w:t>
       </w:r>
       <w:r>
-        <w:t xml:space="preserve"> SQL server driver connects to the </w:t>
+        <w:t xml:space="preserve"> SQL server driver</w:t>
+      </w:r>
+      <w:r>
+        <w:t xml:space="preserve"> will</w:t>
+      </w:r>
+      <w:r>
+        <w:t xml:space="preserve"> connect to the </w:t>
       </w:r>
       <w:r>
         <w:rPr>
@@ -802,6 +822,91 @@
       <w:r>
         <w:t xml:space="preserve"> </w:t>
       </w:r>
+    </w:p>
+    <w:p>
+      <w:r>
+        <w:rPr>
+          <w:noProof/>
+          <w:lang w:eastAsia="en-GB"/>
+        </w:rPr>
+        <w:lastRenderedPageBreak/>
+        <w:drawing>
+          <wp:inline distT="0" distB="0" distL="0" distR="0" wp14:anchorId="6421B71A" wp14:editId="7C7A4645">
+            <wp:extent cx="5486400" cy="2854800"/>
+            <wp:effectExtent l="0" t="0" r="0" b="3175"/>
+            <wp:docPr id="7" name="Picture 7"/>
+            <wp:cNvGraphicFramePr>
+              <a:graphicFrameLocks xmlns:a="http://schemas.openxmlformats.org/drawingml/2006/main" noChangeAspect="1"/>
+            </wp:cNvGraphicFramePr>
+            <a:graphic xmlns:a="http://schemas.openxmlformats.org/drawingml/2006/main">
+              <a:graphicData uri="http://schemas.openxmlformats.org/drawingml/2006/picture">
+                <pic:pic xmlns:pic="http://schemas.openxmlformats.org/drawingml/2006/picture">
+                  <pic:nvPicPr>
+                    <pic:cNvPr id="0" name="Picture 1"/>
+                    <pic:cNvPicPr>
+                      <a:picLocks noChangeAspect="1" noChangeArrowheads="1"/>
+                    </pic:cNvPicPr>
+                  </pic:nvPicPr>
+                  <pic:blipFill>
+                    <a:blip r:embed="rId13" cstate="print">
+                      <a:extLst>
+                        <a:ext uri="{28A0092B-C50C-407E-A947-70E740481C1C}">
+                          <a14:useLocalDpi xmlns:a14="http://schemas.microsoft.com/office/drawing/2010/main" val="0"/>
+                        </a:ext>
+                      </a:extLst>
+                    </a:blip>
+                    <a:srcRect/>
+                    <a:stretch>
+                      <a:fillRect/>
+                    </a:stretch>
+                  </pic:blipFill>
+                  <pic:spPr bwMode="auto">
+                    <a:xfrm>
+                      <a:off x="0" y="0"/>
+                      <a:ext cx="5486400" cy="2854800"/>
+                    </a:xfrm>
+                    <a:prstGeom prst="rect">
+                      <a:avLst/>
+                    </a:prstGeom>
+                    <a:noFill/>
+                    <a:ln>
+                      <a:noFill/>
+                    </a:ln>
+                  </pic:spPr>
+                </pic:pic>
+              </a:graphicData>
+            </a:graphic>
+          </wp:inline>
+        </w:drawing>
+      </w:r>
+    </w:p>
+    <w:p>
+      <w:pPr>
+        <w:pStyle w:val="Caption"/>
+        <w:rPr>
+          <w:rFonts w:cstheme="minorHAnsi"/>
+        </w:rPr>
+      </w:pPr>
+      <w:bookmarkStart w:id="3" w:name="_Ref467743997"/>
+      <w:bookmarkStart w:id="4" w:name="_Ref467783418"/>
+      <w:r>
+        <w:t xml:space="preserve">Figure </w:t>
+      </w:r>
+      <w:fldSimple w:instr=" SEQ Figure \* ARABIC ">
+        <w:r>
+          <w:rPr>
+            <w:noProof/>
+          </w:rPr>
+          <w:t>2</w:t>
+        </w:r>
+      </w:fldSimple>
+      <w:bookmarkEnd w:id="3"/>
+      <w:bookmarkEnd w:id="4"/>
+      <w:r>
+        <w:t xml:space="preserve"> 32-bit PowerShell connecting a named session to an Excel database</w:t>
+      </w:r>
+    </w:p>
+    <w:p>
       <w:r>
         <w:t>Office provides the drivers for the following local file types</w:t>
       </w:r>
@@ -895,15 +1000,7 @@
       </w:r>
       <w:proofErr w:type="spellEnd"/>
       <w:r>
-        <w:t>, *.</w:t>
-      </w:r>
-      <w:proofErr w:type="spellStart"/>
-      <w:r>
-        <w:t>xlsx</w:t>
-      </w:r>
-      <w:proofErr w:type="spellEnd"/>
-      <w:r>
-        <w:t>, *.</w:t>
+        <w:t>, *.xlsx, *.</w:t>
       </w:r>
       <w:proofErr w:type="spellStart"/>
       <w:r>
@@ -934,7 +1031,6 @@
         <w:t>Paradox (*.</w:t>
       </w:r>
       <w:proofErr w:type="spellStart"/>
-      <w:proofErr w:type="gramStart"/>
       <w:r>
         <w:t>db</w:t>
       </w:r>
@@ -942,7 +1038,6 @@
       <w:r>
         <w:t xml:space="preserve"> )</w:t>
       </w:r>
-      <w:proofErr w:type="gramEnd"/>
     </w:p>
     <w:p>
       <w:pPr>
@@ -1006,7 +1101,7 @@
         <w:rPr>
           <w:noProof/>
         </w:rPr>
-        <w:t>2</w:t>
+        <w:t>3</w:t>
       </w:r>
       <w:r>
         <w:fldChar w:fldCharType="end"/>
@@ -1021,7 +1116,6 @@
           <w:noProof/>
           <w:lang w:eastAsia="en-GB"/>
         </w:rPr>
-        <w:lastRenderedPageBreak/>
         <mc:AlternateContent>
           <mc:Choice Requires="wpi">
             <w:drawing>
@@ -1040,7 +1134,7 @@
                 <wp:cNvGraphicFramePr/>
                 <a:graphic xmlns:a="http://schemas.openxmlformats.org/drawingml/2006/main">
                   <a:graphicData uri="http://schemas.microsoft.com/office/word/2010/wordprocessingInk">
-                    <w14:contentPart bwMode="auto" r:id="rId13">
+                    <w14:contentPart bwMode="auto" r:id="rId14">
                       <w14:nvContentPartPr>
                         <w14:cNvContentPartPr/>
                       </w14:nvContentPartPr>
@@ -1057,7 +1151,7 @@
           <mc:Fallback>
             <w:pict>
               <v:shape w14:anchorId="06B977D1" id="Ink 12" o:spid="_x0000_s1026" type="#_x0000_t75" style="position:absolute;margin-left:225.4pt;margin-top:15.1pt;width:.15pt;height:.15pt;z-index:251431936;visibility:visible;mso-wrap-style:square;mso-wrap-distance-left:9pt;mso-wrap-distance-top:0;mso-wrap-distance-right:9pt;mso-wrap-distance-bottom:0;mso-position-horizontal:absolute;mso-position-horizontal-relative:text;mso-position-vertical:absolute;mso-position-vertical-relative:text" o:gfxdata="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">
-                <v:imagedata r:id="rId14" o:title=""/>
+                <v:imagedata r:id="rId15" o:title=""/>
               </v:shape>
             </w:pict>
           </mc:Fallback>
@@ -1086,7 +1180,7 @@
                     </pic:cNvPicPr>
                   </pic:nvPicPr>
                   <pic:blipFill>
-                    <a:blip r:embed="rId15">
+                    <a:blip r:embed="rId16">
                       <a:extLst>
                         <a:ext uri="{28A0092B-C50C-407E-A947-70E740481C1C}">
                           <a14:useLocalDpi xmlns:a14="http://schemas.microsoft.com/office/drawing/2010/main" val="0"/>
@@ -1122,7 +1216,7 @@
       <w:pPr>
         <w:pStyle w:val="Caption"/>
       </w:pPr>
-      <w:bookmarkStart w:id="3" w:name="_Ref467744471"/>
+      <w:bookmarkStart w:id="5" w:name="_Ref467744471"/>
       <w:r>
         <w:t xml:space="preserve">Figure </w:t>
       </w:r>
@@ -1131,10 +1225,10 @@
           <w:rPr>
             <w:noProof/>
           </w:rPr>
-          <w:t>2</w:t>
+          <w:t>3</w:t>
         </w:r>
       </w:fldSimple>
-      <w:bookmarkEnd w:id="3"/>
+      <w:bookmarkEnd w:id="5"/>
       <w:r>
         <w:t xml:space="preserve"> Setting up a text ODBC connection for CSV files</w:t>
       </w:r>
@@ -1176,7 +1270,7 @@
         <w:t>DSN= «Name»</w:t>
       </w:r>
       <w:r>
-        <w:t xml:space="preserve"> or a detailed connection string, like this:</w:t>
+        <w:t xml:space="preserve"> or a detailed connection string, like:</w:t>
       </w:r>
       <w:r>
         <w:br/>
@@ -1220,10 +1314,17 @@
     </w:p>
     <w:p>
       <w:r>
+        <w:lastRenderedPageBreak/>
         <w:t>T</w:t>
       </w:r>
       <w:r>
-        <w:t>o save having to set-up DSNs or write connection strings in full, the</w:t>
+        <w:t xml:space="preserve">o </w:t>
+      </w:r>
+      <w:r>
+        <w:t xml:space="preserve">remove the need </w:t>
+      </w:r>
+      <w:r>
+        <w:t>to set-up DSNs or write connection strings in full, the</w:t>
       </w:r>
       <w:r>
         <w:t>re are</w:t>
@@ -1271,7 +1372,16 @@
         <w:t>as</w:t>
       </w:r>
       <w:r>
-        <w:t xml:space="preserve"> file name (as seen in </w:t>
+        <w:t xml:space="preserve"> a </w:t>
+      </w:r>
+      <w:r>
+        <w:t xml:space="preserve"> file name </w:t>
+      </w:r>
+      <w:r>
+        <w:t xml:space="preserve">to be built into an ODBC connection string </w:t>
+      </w:r>
+      <w:r>
+        <w:t xml:space="preserve">(as seen in </w:t>
       </w:r>
       <w:r>
         <w:fldChar w:fldCharType="begin"/>
@@ -1289,19 +1399,186 @@
         <w:rPr>
           <w:noProof/>
         </w:rPr>
-        <w:t>3</w:t>
+        <w:t>2</w:t>
       </w:r>
       <w:r>
         <w:fldChar w:fldCharType="end"/>
       </w:r>
       <w:r>
-        <w:t xml:space="preserve">) </w:t>
-      </w:r>
+        <w:t>)</w:t>
+      </w:r>
+      <w:r>
+        <w:t xml:space="preserve">. In addition, there is a </w:t>
+      </w:r>
+      <w:r>
+        <w:rPr>
+          <w:rStyle w:val="CodeChar"/>
+        </w:rPr>
+        <w:t xml:space="preserve">-Lite </w:t>
+      </w:r>
+      <w:r>
+        <w:t xml:space="preserve">switch to tell Get-SQL to use the </w:t>
+      </w:r>
+      <w:proofErr w:type="spellStart"/>
+      <w:r>
+        <w:rPr>
+          <w:i/>
+          <w:iCs/>
+        </w:rPr>
+        <w:t>SQlite</w:t>
+      </w:r>
+      <w:proofErr w:type="spellEnd"/>
+      <w:r>
+        <w:t xml:space="preserve"> driver and as with the </w:t>
+      </w:r>
+      <w:r>
+        <w:rPr>
+          <w:rStyle w:val="CodeChar"/>
+        </w:rPr>
+        <w:t>MSSQLServer</w:t>
+      </w:r>
+      <w:r>
+        <w:rPr>
+          <w:rStyle w:val="CodeChar"/>
+        </w:rPr>
+        <w:t xml:space="preserve"> </w:t>
+      </w:r>
+      <w:r>
+        <w:t xml:space="preserve">switch if the </w:t>
+      </w:r>
+      <w:r>
+        <w:rPr>
+          <w:rStyle w:val="CodeChar"/>
+        </w:rPr>
+        <w:noBreakHyphen/>
+      </w:r>
+      <w:r>
+        <w:rPr>
+          <w:rStyle w:val="CodeChar"/>
+        </w:rPr>
+        <w:t>Connection</w:t>
+      </w:r>
+      <w:r>
+        <w:t xml:space="preserve"> parameter contains an = sign it is treated as connection string for the driver, but otherwise it is treated as the name of a </w:t>
+      </w:r>
+      <w:proofErr w:type="spellStart"/>
+      <w:r>
+        <w:t>SQlite</w:t>
+      </w:r>
+      <w:proofErr w:type="spellEnd"/>
+      <w:r>
+        <w:t xml:space="preserve"> database file</w:t>
+      </w:r>
+      <w:r>
+        <w:t xml:space="preserve">, as shown in </w:t>
+      </w:r>
+      <w:r>
+        <w:fldChar w:fldCharType="begin"/>
+      </w:r>
+      <w:r>
+        <w:instrText xml:space="preserve"> REF _Ref55393025 \h </w:instrText>
+      </w:r>
+      <w:r>
+        <w:fldChar w:fldCharType="separate"/>
+      </w:r>
+      <w:r>
+        <w:t xml:space="preserve">Figure </w:t>
+      </w:r>
+      <w:r>
+        <w:rPr>
+          <w:noProof/>
+        </w:rPr>
+        <w:t>4</w:t>
+      </w:r>
+      <w:r>
+        <w:fldChar w:fldCharType="end"/>
+      </w:r>
+      <w:r>
+        <w:t xml:space="preserve"> below.</w:t>
+      </w:r>
+    </w:p>
+    <w:p>
+      <w:r>
+        <w:rPr>
+          <w:noProof/>
+        </w:rPr>
+        <w:drawing>
+          <wp:inline distT="0" distB="0" distL="0" distR="0" wp14:anchorId="57C53CF5" wp14:editId="44138E41">
+            <wp:extent cx="6188710" cy="1948180"/>
+            <wp:effectExtent l="0" t="0" r="2540" b="0"/>
+            <wp:docPr id="5" name="Picture 5"/>
+            <wp:cNvGraphicFramePr>
+              <a:graphicFrameLocks xmlns:a="http://schemas.openxmlformats.org/drawingml/2006/main" noChangeAspect="1"/>
+            </wp:cNvGraphicFramePr>
+            <a:graphic xmlns:a="http://schemas.openxmlformats.org/drawingml/2006/main">
+              <a:graphicData uri="http://schemas.openxmlformats.org/drawingml/2006/picture">
+                <pic:pic xmlns:pic="http://schemas.openxmlformats.org/drawingml/2006/picture">
+                  <pic:nvPicPr>
+                    <pic:cNvPr id="1" name=""/>
+                    <pic:cNvPicPr/>
+                  </pic:nvPicPr>
+                  <pic:blipFill>
+                    <a:blip r:embed="rId17"/>
+                    <a:stretch>
+                      <a:fillRect/>
+                    </a:stretch>
+                  </pic:blipFill>
+                  <pic:spPr>
+                    <a:xfrm>
+                      <a:off x="0" y="0"/>
+                      <a:ext cx="6188710" cy="1948180"/>
+                    </a:xfrm>
+                    <a:prstGeom prst="rect">
+                      <a:avLst/>
+                    </a:prstGeom>
+                  </pic:spPr>
+                </pic:pic>
+              </a:graphicData>
+            </a:graphic>
+          </wp:inline>
+        </w:drawing>
+      </w:r>
+    </w:p>
+    <w:p>
+      <w:pPr>
+        <w:pStyle w:val="Caption"/>
+      </w:pPr>
+      <w:bookmarkStart w:id="6" w:name="_Ref55393025"/>
+      <w:bookmarkStart w:id="7" w:name="_Ref55417144"/>
+      <w:r>
+        <w:t xml:space="preserve">Figure </w:t>
+      </w:r>
+      <w:fldSimple w:instr=" SEQ Figure \* ARABIC ">
+        <w:r>
+          <w:rPr>
+            <w:noProof/>
+          </w:rPr>
+          <w:t>4</w:t>
+        </w:r>
+      </w:fldSimple>
+      <w:bookmarkEnd w:id="6"/>
+      <w:r>
+        <w:t xml:space="preserve"> Connecting to </w:t>
+      </w:r>
+      <w:proofErr w:type="spellStart"/>
+      <w:r>
+        <w:t>SQlite</w:t>
+      </w:r>
+      <w:proofErr w:type="spellEnd"/>
+      <w:r>
+        <w:t xml:space="preserve"> database and showing its tables</w:t>
+      </w:r>
+      <w:bookmarkEnd w:id="7"/>
     </w:p>
     <w:p>
       <w:pPr>
         <w:spacing w:before="0"/>
       </w:pPr>
+    </w:p>
+    <w:p>
+      <w:pPr>
+        <w:spacing w:before="0"/>
+      </w:pPr>
       <w:r>
         <w:t xml:space="preserve">If you always use the same </w:t>
       </w:r>
@@ -1319,6 +1596,9 @@
       </w:r>
       <w:r>
         <w:t xml:space="preserve"> in your profile to </w:t>
+      </w:r>
+      <w:r>
+        <w:t xml:space="preserve">hold </w:t>
       </w:r>
       <w:r>
         <w:t xml:space="preserve">the value for the </w:t>
@@ -1331,7 +1611,7 @@
         <w:t>Connection</w:t>
       </w:r>
       <w:r>
-        <w:t xml:space="preserve"> parameter (though if it is not an ODBC connection string, you may </w:t>
+        <w:t xml:space="preserve"> parameter (if it is not an ODBC connection string, you may </w:t>
       </w:r>
       <w:r>
         <w:t>need to specify</w:t>
@@ -1383,12 +1663,23 @@
           <w:rStyle w:val="CodeChar"/>
         </w:rPr>
         <w:t xml:space="preserve"> </w:t>
+      </w:r>
+      <w:r>
+        <w:rPr>
+          <w:rStyle w:val="CodeChar"/>
+        </w:rPr>
+        <w:t xml:space="preserve">-Lite </w:t>
       </w:r>
       <w:r>
         <w:t>explicitly.)</w:t>
       </w:r>
     </w:p>
     <w:p>
+      <w:pPr>
+        <w:rPr>
+          <w:rStyle w:val="CodeChar"/>
+        </w:rPr>
+      </w:pPr>
       <w:r>
         <w:rPr>
           <w:noProof/>
@@ -1412,7 +1703,7 @@
                 <wp:cNvGraphicFramePr/>
                 <a:graphic xmlns:a="http://schemas.openxmlformats.org/drawingml/2006/main">
                   <a:graphicData uri="http://schemas.microsoft.com/office/word/2010/wordprocessingInk">
-                    <w14:contentPart bwMode="auto" r:id="rId16">
+                    <w14:contentPart bwMode="auto" r:id="rId18">
                       <w14:nvContentPartPr>
                         <w14:cNvContentPartPr/>
                       </w14:nvContentPartPr>
@@ -1429,143 +1720,35 @@
           <mc:Fallback>
             <w:pict>
               <v:shape w14:anchorId="6285A527" id="Ink 9" o:spid="_x0000_s1026" type="#_x0000_t75" style="position:absolute;margin-left:31.4pt;margin-top:102.75pt;width:1.35pt;height:4.1pt;z-index:251428864;visibility:visible;mso-wrap-style:square;mso-wrap-distance-left:9pt;mso-wrap-distance-top:0;mso-wrap-distance-right:9pt;mso-wrap-distance-bottom:0;mso-position-horizontal:absolute;mso-position-horizontal-relative:text;mso-position-vertical:absolute;mso-position-vertical-relative:text" o:gfxdata="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">
-                <v:imagedata r:id="rId17" o:title=""/>
+                <v:imagedata r:id="rId19" o:title=""/>
               </v:shape>
             </w:pict>
           </mc:Fallback>
         </mc:AlternateContent>
       </w:r>
       <w:r>
+        <w:t xml:space="preserve">In </w:t>
+      </w:r>
+      <w:r>
+        <w:fldChar w:fldCharType="begin"/>
+      </w:r>
+      <w:r>
+        <w:instrText xml:space="preserve"> REF _Ref467783418 \h </w:instrText>
+      </w:r>
+      <w:r>
+        <w:instrText xml:space="preserve"> \* MERGEFORMAT </w:instrText>
+      </w:r>
+      <w:r>
+        <w:fldChar w:fldCharType="separate"/>
+      </w:r>
+      <w:r>
+        <w:t xml:space="preserve">Figure </w:t>
+      </w:r>
+      <w:r>
         <w:rPr>
           <w:noProof/>
-          <w:lang w:eastAsia="en-GB"/>
-        </w:rPr>
-        <w:drawing>
-          <wp:inline distT="0" distB="0" distL="0" distR="0" wp14:anchorId="61FF38E7" wp14:editId="1D014AFB">
-            <wp:extent cx="5486400" cy="2854800"/>
-            <wp:effectExtent l="0" t="0" r="0" b="3175"/>
-            <wp:docPr id="7" name="Picture 7"/>
-            <wp:cNvGraphicFramePr>
-              <a:graphicFrameLocks xmlns:a="http://schemas.openxmlformats.org/drawingml/2006/main" noChangeAspect="1"/>
-            </wp:cNvGraphicFramePr>
-            <a:graphic xmlns:a="http://schemas.openxmlformats.org/drawingml/2006/main">
-              <a:graphicData uri="http://schemas.openxmlformats.org/drawingml/2006/picture">
-                <pic:pic xmlns:pic="http://schemas.openxmlformats.org/drawingml/2006/picture">
-                  <pic:nvPicPr>
-                    <pic:cNvPr id="0" name="Picture 1"/>
-                    <pic:cNvPicPr>
-                      <a:picLocks noChangeAspect="1" noChangeArrowheads="1"/>
-                    </pic:cNvPicPr>
-                  </pic:nvPicPr>
-                  <pic:blipFill>
-                    <a:blip r:embed="rId18" cstate="print">
-                      <a:extLst>
-                        <a:ext uri="{28A0092B-C50C-407E-A947-70E740481C1C}">
-                          <a14:useLocalDpi xmlns:a14="http://schemas.microsoft.com/office/drawing/2010/main" val="0"/>
-                        </a:ext>
-                      </a:extLst>
-                    </a:blip>
-                    <a:srcRect/>
-                    <a:stretch>
-                      <a:fillRect/>
-                    </a:stretch>
-                  </pic:blipFill>
-                  <pic:spPr bwMode="auto">
-                    <a:xfrm>
-                      <a:off x="0" y="0"/>
-                      <a:ext cx="5486400" cy="2854800"/>
-                    </a:xfrm>
-                    <a:prstGeom prst="rect">
-                      <a:avLst/>
-                    </a:prstGeom>
-                    <a:noFill/>
-                    <a:ln>
-                      <a:noFill/>
-                    </a:ln>
-                  </pic:spPr>
-                </pic:pic>
-              </a:graphicData>
-            </a:graphic>
-          </wp:inline>
-        </w:drawing>
-      </w:r>
-    </w:p>
-    <w:p>
-      <w:pPr>
-        <w:pStyle w:val="Caption"/>
-        <w:rPr>
-          <w:rFonts w:cstheme="minorHAnsi"/>
-        </w:rPr>
-      </w:pPr>
-      <w:bookmarkStart w:id="4" w:name="_Ref467743997"/>
-      <w:bookmarkStart w:id="5" w:name="_Ref467783418"/>
-      <w:r>
-        <w:t xml:space="preserve">Figure </w:t>
-      </w:r>
-      <w:fldSimple w:instr=" SEQ Figure \* ARABIC ">
-        <w:r>
-          <w:rPr>
-            <w:noProof/>
-          </w:rPr>
-          <w:t>3</w:t>
-        </w:r>
-      </w:fldSimple>
-      <w:bookmarkEnd w:id="4"/>
-      <w:bookmarkEnd w:id="5"/>
-      <w:r>
-        <w:t xml:space="preserve"> 32-</w:t>
-      </w:r>
-      <w:r>
-        <w:t>b</w:t>
-      </w:r>
-      <w:r>
-        <w:t xml:space="preserve">it </w:t>
-      </w:r>
-      <w:r>
-        <w:t xml:space="preserve">PowerShell </w:t>
-      </w:r>
-      <w:r>
-        <w:t xml:space="preserve">connecting a named session to </w:t>
-      </w:r>
-      <w:r>
-        <w:t xml:space="preserve">an </w:t>
-      </w:r>
-      <w:r>
-        <w:t>Excel</w:t>
-      </w:r>
-      <w:r>
-        <w:t xml:space="preserve"> database</w:t>
-      </w:r>
-    </w:p>
-    <w:p>
-      <w:pPr>
-        <w:rPr>
-          <w:rStyle w:val="CodeChar"/>
-        </w:rPr>
-      </w:pPr>
-      <w:r>
-        <w:t xml:space="preserve">In </w:t>
-      </w:r>
-      <w:r>
-        <w:fldChar w:fldCharType="begin"/>
-      </w:r>
-      <w:r>
-        <w:instrText xml:space="preserve"> REF _Ref467783418 \h </w:instrText>
-      </w:r>
-      <w:r>
-        <w:instrText xml:space="preserve"> \* MERGEFORMAT </w:instrText>
-      </w:r>
-      <w:r>
-        <w:fldChar w:fldCharType="separate"/>
-      </w:r>
-      <w:r>
-        <w:t xml:space="preserve">Figure </w:t>
-      </w:r>
-      <w:r>
-        <w:rPr>
-          <w:noProof/>
-        </w:rPr>
-        <w:t>3</w:t>
+        </w:rPr>
+        <w:t>2</w:t>
       </w:r>
       <w:r>
         <w:fldChar w:fldCharType="end"/>
@@ -1619,7 +1802,6 @@
         <w:keepLines/>
       </w:pPr>
       <w:r>
-        <w:lastRenderedPageBreak/>
         <w:t xml:space="preserve">When </w:t>
       </w:r>
       <w:r>
@@ -1659,7 +1841,10 @@
         <w:t xml:space="preserve">. </w:t>
       </w:r>
       <w:r>
-        <w:t>Calling it with the alias makes the same name the default session name so</w:t>
+        <w:t>Calling it with the alias makes the same name the default session name</w:t>
+      </w:r>
+      <w:r>
+        <w:t xml:space="preserve"> providing a second way to access the database:</w:t>
       </w:r>
       <w:r>
         <w:br/>
@@ -1677,12 +1862,6 @@
         <w:t xml:space="preserve">-ShowTables </w:t>
       </w:r>
       <w:r>
-        <w:rPr>
-          <w:rStyle w:val="CodeChar"/>
-        </w:rPr>
-        <w:br/>
-      </w:r>
-      <w:r>
         <w:t xml:space="preserve">is equivalent to </w:t>
       </w:r>
       <w:r>
@@ -1701,59 +1880,77 @@
         <w:t>.</w:t>
       </w:r>
       <w:r>
-        <w:t xml:space="preserve"> When there is no command “SQL”, PowerShell will try adding “Get-” to the start of the command so </w:t>
-      </w:r>
-      <w:r>
-        <w:rPr>
-          <w:rStyle w:val="CodeChar"/>
-        </w:rPr>
-        <w:t>SQL</w:t>
-      </w:r>
-      <w:r>
-        <w:t xml:space="preserve"> is an automatic alias for Get-SQL </w:t>
+        <w:t xml:space="preserve"> </w:t>
       </w:r>
     </w:p>
     <w:p>
       <w:pPr>
-        <w:rPr>
-          <w:rStyle w:val="CodeChar"/>
-        </w:rPr>
+        <w:keepNext/>
+        <w:keepLines/>
       </w:pPr>
       <w:r>
-        <w:rPr>
-          <w:rStyle w:val="CodeChar"/>
-        </w:rPr>
-        <w:t>-ShowTables</w:t>
-      </w:r>
-      <w:r>
-        <w:t xml:space="preserve"> </w:t>
-      </w:r>
-      <w:r>
-        <w:t xml:space="preserve">returns a list of tables and </w:t>
-      </w:r>
-      <w:r>
-        <w:t xml:space="preserve">is one </w:t>
-      </w:r>
-      <w:r>
-        <w:t>of two parameters for discovering things about the database</w:t>
-      </w:r>
-      <w:r>
-        <w:t>;</w:t>
-      </w:r>
-      <w:r>
-        <w:t xml:space="preserve"> the other is </w:t>
-      </w:r>
-      <w:r>
-        <w:rPr>
-          <w:rStyle w:val="CodeChar"/>
-        </w:rPr>
-        <w:noBreakHyphen/>
-        <w:t>Describe «tablename»</w:t>
+        <w:t>When</w:t>
+      </w:r>
+      <w:r>
+        <w:t xml:space="preserve"> PowerShell</w:t>
+      </w:r>
+      <w:r>
+        <w:t xml:space="preserve"> expects a command name, but no command matches the name give, PowerShell </w:t>
+      </w:r>
+      <w:r>
+        <w:t xml:space="preserve">will try adding “Get-” so </w:t>
+      </w:r>
+      <w:r>
+        <w:rPr>
+          <w:rStyle w:val="CodeChar"/>
+        </w:rPr>
+        <w:t>SQL</w:t>
+      </w:r>
+      <w:r>
+        <w:t xml:space="preserve"> is an automatic alias for Get-SQL </w:t>
       </w:r>
     </w:p>
     <w:p>
       <w:pPr>
         <w:rPr>
+          <w:rStyle w:val="CodeChar"/>
+        </w:rPr>
+      </w:pPr>
+      <w:r>
+        <w:rPr>
+          <w:rStyle w:val="CodeChar"/>
+        </w:rPr>
+        <w:t>-ShowTables</w:t>
+      </w:r>
+      <w:r>
+        <w:t xml:space="preserve"> </w:t>
+      </w:r>
+      <w:r>
+        <w:t xml:space="preserve">returns a list of tables and </w:t>
+      </w:r>
+      <w:r>
+        <w:t xml:space="preserve">is one </w:t>
+      </w:r>
+      <w:r>
+        <w:t>of two parameters for discovering things about the database</w:t>
+      </w:r>
+      <w:r>
+        <w:t>;</w:t>
+      </w:r>
+      <w:r>
+        <w:t xml:space="preserve"> the other is </w:t>
+      </w:r>
+      <w:r>
+        <w:rPr>
+          <w:rStyle w:val="CodeChar"/>
+        </w:rPr>
+        <w:noBreakHyphen/>
+        <w:t>Describe «tablename»</w:t>
+      </w:r>
+    </w:p>
+    <w:p>
+      <w:pPr>
+        <w:rPr>
           <w:noProof/>
           <w:lang w:eastAsia="en-GB"/>
         </w:rPr>
@@ -1795,7 +1992,7 @@
         <w:t xml:space="preserve">from the database </w:t>
       </w:r>
       <w:r>
-        <w:t xml:space="preserve">after running any command; some ODBC drivers lock </w:t>
+        <w:t xml:space="preserve">after running any command; some drivers lock </w:t>
       </w:r>
       <w:r>
         <w:t>file</w:t>
@@ -1870,121 +2067,240 @@
           <w:noProof/>
           <w:lang w:eastAsia="en-GB"/>
         </w:rPr>
-        <w:t xml:space="preserve">commands, but it is possible to run commands together; </w:t>
+        <w:t>commands, but it is possible to run commands together;</w:t>
       </w:r>
       <w:r>
         <w:rPr>
           <w:noProof/>
           <w:lang w:eastAsia="en-GB"/>
         </w:rPr>
-        <w:fldChar w:fldCharType="begin"/>
+        <w:t xml:space="preserve">  </w:t>
       </w:r>
       <w:r>
         <w:rPr>
           <w:noProof/>
           <w:lang w:eastAsia="en-GB"/>
         </w:rPr>
-        <w:instrText xml:space="preserve"> REF _Ref467747517 \h </w:instrText>
+        <w:fldChar w:fldCharType="begin"/>
       </w:r>
       <w:r>
         <w:rPr>
           <w:noProof/>
           <w:lang w:eastAsia="en-GB"/>
         </w:rPr>
+        <w:instrText xml:space="preserve"> REF _Ref55393025 \h </w:instrText>
       </w:r>
       <w:r>
         <w:rPr>
           <w:noProof/>
           <w:lang w:eastAsia="en-GB"/>
         </w:rPr>
-        <w:fldChar w:fldCharType="separate"/>
-      </w:r>
-      <w:r>
-        <w:t xml:space="preserve">Figure </w:t>
-      </w:r>
-      <w:r>
-        <w:rPr>
-          <w:noProof/>
-        </w:rPr>
-        <w:t>4</w:t>
       </w:r>
       <w:r>
         <w:rPr>
           <w:noProof/>
           <w:lang w:eastAsia="en-GB"/>
         </w:rPr>
-        <w:fldChar w:fldCharType="end"/>
+        <w:fldChar w:fldCharType="separate"/>
+      </w:r>
+      <w:r>
+        <w:t xml:space="preserve">Figure </w:t>
+      </w:r>
+      <w:r>
+        <w:rPr>
+          <w:noProof/>
+        </w:rPr>
+        <w:t>4</w:t>
       </w:r>
       <w:r>
         <w:rPr>
           <w:noProof/>
           <w:lang w:eastAsia="en-GB"/>
         </w:rPr>
-        <w:t xml:space="preserve"> combines the initial connection with a change DB command (using its alias of “</w:t>
-      </w:r>
-      <w:r>
-        <w:rPr>
-          <w:rStyle w:val="CodeChar"/>
-        </w:rPr>
-        <w:t>-USE</w:t>
+        <w:fldChar w:fldCharType="end"/>
       </w:r>
       <w:r>
         <w:rPr>
           <w:noProof/>
           <w:lang w:eastAsia="en-GB"/>
         </w:rPr>
-        <w:t xml:space="preserve">” to be closer to SQL Server) and </w:t>
+        <w:t xml:space="preserve"> shows combining </w:t>
+      </w:r>
+      <w:r>
+        <w:rPr>
+          <w:rStyle w:val="CodeChar"/>
+        </w:rPr>
+        <w:t>-ShowTables</w:t>
+      </w:r>
+      <w:r>
+        <w:rPr>
+          <w:rStyle w:val="CodeChar"/>
+        </w:rPr>
+        <w:t xml:space="preserve"> </w:t>
+      </w:r>
+      <w:r>
+        <w:t xml:space="preserve">with </w:t>
+      </w:r>
+      <w:r>
+        <w:t xml:space="preserve">session set up, and </w:t>
       </w:r>
       <w:r>
         <w:rPr>
           <w:noProof/>
           <w:lang w:eastAsia="en-GB"/>
         </w:rPr>
-        <w:t xml:space="preserve">the </w:t>
-      </w:r>
-      <w:r>
-        <w:rPr>
-          <w:rStyle w:val="CodeChar"/>
-        </w:rPr>
-        <w:t>-</w:t>
-      </w:r>
-      <w:r>
-        <w:rPr>
-          <w:rStyle w:val="CodeChar"/>
-        </w:rPr>
-        <w:t>S</w:t>
-      </w:r>
-      <w:r>
-        <w:rPr>
-          <w:rStyle w:val="CodeChar"/>
-        </w:rPr>
-        <w:t>how</w:t>
-      </w:r>
-      <w:r>
-        <w:rPr>
-          <w:rStyle w:val="CodeChar"/>
-        </w:rPr>
-        <w:t>T</w:t>
-      </w:r>
-      <w:r>
-        <w:rPr>
-          <w:rStyle w:val="CodeChar"/>
-        </w:rPr>
-        <w:t>ables</w:t>
+        <w:fldChar w:fldCharType="begin"/>
       </w:r>
       <w:r>
         <w:rPr>
           <w:noProof/>
           <w:lang w:eastAsia="en-GB"/>
         </w:rPr>
-        <w:t xml:space="preserve"> </w:t>
+        <w:instrText xml:space="preserve"> REF _Ref467747517 \h </w:instrText>
       </w:r>
       <w:r>
         <w:rPr>
           <w:noProof/>
           <w:lang w:eastAsia="en-GB"/>
         </w:rPr>
+      </w:r>
+      <w:r>
+        <w:rPr>
+          <w:noProof/>
+          <w:lang w:eastAsia="en-GB"/>
+        </w:rPr>
+        <w:fldChar w:fldCharType="separate"/>
+      </w:r>
+      <w:r>
+        <w:t xml:space="preserve">Figure </w:t>
+      </w:r>
+      <w:r>
+        <w:rPr>
+          <w:noProof/>
+        </w:rPr>
+        <w:t>5</w:t>
+      </w:r>
+      <w:r>
+        <w:rPr>
+          <w:noProof/>
+          <w:lang w:eastAsia="en-GB"/>
+        </w:rPr>
+        <w:fldChar w:fldCharType="end"/>
+      </w:r>
+      <w:r>
+        <w:rPr>
+          <w:noProof/>
+          <w:lang w:eastAsia="en-GB"/>
+        </w:rPr>
+        <w:t xml:space="preserve"> combines the initial connection with a change DB command (using its alias of “</w:t>
+      </w:r>
+      <w:r>
+        <w:rPr>
+          <w:rStyle w:val="CodeChar"/>
+        </w:rPr>
+        <w:t>-USE</w:t>
+      </w:r>
+      <w:r>
+        <w:rPr>
+          <w:noProof/>
+          <w:lang w:eastAsia="en-GB"/>
+        </w:rPr>
+        <w:t xml:space="preserve">” to be closer to SQL Server) </w:t>
+      </w:r>
+      <w:r>
+        <w:rPr>
+          <w:noProof/>
+          <w:lang w:eastAsia="en-GB"/>
+        </w:rPr>
+        <w:t xml:space="preserve">to switch from the </w:t>
+      </w:r>
+      <w:r>
+        <w:rPr>
+          <w:i/>
+          <w:iCs/>
+          <w:noProof/>
+          <w:lang w:eastAsia="en-GB"/>
+        </w:rPr>
+        <w:t>Master</w:t>
+      </w:r>
+      <w:r>
+        <w:rPr>
+          <w:noProof/>
+          <w:lang w:eastAsia="en-GB"/>
+        </w:rPr>
+        <w:t xml:space="preserve"> Database </w:t>
+      </w:r>
+      <w:r>
+        <w:rPr>
+          <w:noProof/>
+          <w:lang w:eastAsia="en-GB"/>
+        </w:rPr>
+        <w:t xml:space="preserve">and </w:t>
+      </w:r>
+      <w:r>
+        <w:rPr>
+          <w:noProof/>
+          <w:lang w:eastAsia="en-GB"/>
+        </w:rPr>
+        <w:t xml:space="preserve">is also combined with the </w:t>
+      </w:r>
+      <w:r>
+        <w:rPr>
+          <w:noProof/>
+          <w:lang w:eastAsia="en-GB"/>
+        </w:rPr>
+        <w:t xml:space="preserve"> </w:t>
+      </w:r>
+      <w:r>
+        <w:rPr>
+          <w:rStyle w:val="CodeChar"/>
+        </w:rPr>
+        <w:t>-</w:t>
+      </w:r>
+      <w:r>
+        <w:rPr>
+          <w:rStyle w:val="CodeChar"/>
+        </w:rPr>
+        <w:t>S</w:t>
+      </w:r>
+      <w:r>
+        <w:rPr>
+          <w:rStyle w:val="CodeChar"/>
+        </w:rPr>
+        <w:t>how</w:t>
+      </w:r>
+      <w:r>
+        <w:rPr>
+          <w:rStyle w:val="CodeChar"/>
+        </w:rPr>
+        <w:t>T</w:t>
+      </w:r>
+      <w:r>
+        <w:rPr>
+          <w:rStyle w:val="CodeChar"/>
+        </w:rPr>
+        <w:t>ables</w:t>
+      </w:r>
+      <w:r>
+        <w:rPr>
+          <w:noProof/>
+          <w:lang w:eastAsia="en-GB"/>
+        </w:rPr>
+        <w:t xml:space="preserve"> </w:t>
+      </w:r>
+      <w:r>
+        <w:rPr>
+          <w:noProof/>
+          <w:lang w:eastAsia="en-GB"/>
+        </w:rPr>
         <w:t>switch</w:t>
+      </w:r>
+      <w:r>
+        <w:rPr>
+          <w:noProof/>
+          <w:lang w:eastAsia="en-GB"/>
+        </w:rPr>
+        <w:t>.</w:t>
       </w:r>
     </w:p>
     <w:p>
@@ -2011,7 +2327,7 @@
                     </pic:cNvPicPr>
                   </pic:nvPicPr>
                   <pic:blipFill>
-                    <a:blip r:embed="rId19">
+                    <a:blip r:embed="rId20">
                       <a:extLst>
                         <a:ext uri="{28A0092B-C50C-407E-A947-70E740481C1C}">
                           <a14:useLocalDpi xmlns:a14="http://schemas.microsoft.com/office/drawing/2010/main" val="0"/>
@@ -2047,7 +2363,7 @@
       <w:pPr>
         <w:pStyle w:val="Caption"/>
       </w:pPr>
-      <w:bookmarkStart w:id="6" w:name="_Ref467747517"/>
+      <w:bookmarkStart w:id="8" w:name="_Ref467747517"/>
       <w:r>
         <w:t xml:space="preserve">Figure </w:t>
       </w:r>
@@ -2056,10 +2372,10 @@
           <w:rPr>
             <w:noProof/>
           </w:rPr>
-          <w:t>4</w:t>
+          <w:t>5</w:t>
         </w:r>
       </w:fldSimple>
-      <w:bookmarkEnd w:id="6"/>
+      <w:bookmarkEnd w:id="8"/>
       <w:r>
         <w:t xml:space="preserve"> Combing c</w:t>
       </w:r>
@@ -2076,8 +2392,10 @@
     <w:p>
       <w:pPr>
         <w:pStyle w:val="Heading2"/>
+        <w:pageBreakBefore/>
       </w:pPr>
       <w:r>
+        <w:lastRenderedPageBreak/>
         <w:t>Running SQL Commands</w:t>
       </w:r>
     </w:p>
@@ -2106,7 +2424,7 @@
                 <wp:cNvGraphicFramePr/>
                 <a:graphic xmlns:a="http://schemas.openxmlformats.org/drawingml/2006/main">
                   <a:graphicData uri="http://schemas.microsoft.com/office/word/2010/wordprocessingInk">
-                    <w14:contentPart bwMode="auto" r:id="rId20">
+                    <w14:contentPart bwMode="auto" r:id="rId21">
                       <w14:nvContentPartPr>
                         <w14:cNvContentPartPr/>
                       </w14:nvContentPartPr>
@@ -2123,7 +2441,7 @@
           <mc:Fallback>
             <w:pict>
               <v:shape w14:anchorId="5C41312B" id="Ink 329" o:spid="_x0000_s1026" type="#_x0000_t75" style="position:absolute;margin-left:517.6pt;margin-top:24.75pt;width:.95pt;height:.9pt;z-index:251660288;visibility:visible;mso-wrap-style:square;mso-wrap-distance-left:9pt;mso-wrap-distance-top:0;mso-wrap-distance-right:9pt;mso-wrap-distance-bottom:0;mso-position-horizontal:absolute;mso-position-horizontal-relative:text;mso-position-vertical:absolute;mso-position-vertical-relative:text" o:gfxdata="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">
-                <v:imagedata r:id="rId21" o:title=""/>
+                <v:imagedata r:id="rId22" o:title=""/>
               </v:shape>
             </w:pict>
           </mc:Fallback>
@@ -2136,7 +2454,13 @@
         <w:t>Any</w:t>
       </w:r>
       <w:r>
-        <w:t xml:space="preserve"> SQL can be run sent by passing the it</w:t>
+        <w:t xml:space="preserve"> SQL can</w:t>
+      </w:r>
+      <w:r>
+        <w:t xml:space="preserve"> be </w:t>
+      </w:r>
+      <w:r>
+        <w:t>sent by passing it</w:t>
       </w:r>
       <w:r>
         <w:t xml:space="preserve"> in</w:t>
@@ -2282,11 +2606,53 @@
     </w:p>
     <w:p>
       <w:pPr>
+        <w:pStyle w:val="ListParagraph"/>
+        <w:numPr>
+          <w:ilvl w:val="0"/>
+          <w:numId w:val="2"/>
+        </w:numPr>
         <w:rPr>
           <w:rStyle w:val="CodeChar"/>
         </w:rPr>
       </w:pPr>
       <w:r>
+        <w:rPr>
+          <w:rStyle w:val="CodeChar"/>
+        </w:rPr>
+        <w:t>$</w:t>
+      </w:r>
+      <w:r>
+        <w:rPr>
+          <w:rStyle w:val="CodeChar"/>
+        </w:rPr>
+        <w:t>SQL</w:t>
+      </w:r>
+      <w:r>
+        <w:rPr>
+          <w:rStyle w:val="CodeChar"/>
+        </w:rPr>
+        <w:t xml:space="preserve"> = </w:t>
+      </w:r>
+      <w:r>
+        <w:rPr>
+          <w:rStyle w:val="CodeChar"/>
+        </w:rPr>
+        <w:t>"SELECT * From Users"</w:t>
+      </w:r>
+      <w:r>
+        <w:rPr>
+          <w:rStyle w:val="CodeChar"/>
+        </w:rPr>
+        <w:t xml:space="preserve"> ; sql -sql $sql </w:t>
+      </w:r>
+    </w:p>
+    <w:p>
+      <w:pPr>
+        <w:rPr>
+          <w:rStyle w:val="CodeChar"/>
+        </w:rPr>
+      </w:pPr>
+      <w:r>
         <w:t xml:space="preserve">Notice that SQL statements can be piped into </w:t>
       </w:r>
       <w:r>
@@ -2368,7 +2734,7 @@
         <w:rPr>
           <w:noProof/>
         </w:rPr>
-        <w:t>2</w:t>
+        <w:t>3</w:t>
       </w:r>
       <w:r>
         <w:fldChar w:fldCharType="end"/>
@@ -2395,7 +2761,49 @@
         <w:t xml:space="preserve"> databases</w:t>
       </w:r>
       <w:r>
-        <w:t xml:space="preserve">. It also uses intellisense to help to construct single-table </w:t>
+        <w:t>.</w:t>
+      </w:r>
+      <w:r>
+        <w:t xml:space="preserve"> Although most of the screen shots in this document use the Windows PowerShell ISE, displaying the list</w:t>
+      </w:r>
+      <w:r>
+        <w:t xml:space="preserve"> of choices</w:t>
+      </w:r>
+      <w:r>
+        <w:t xml:space="preserve"> in a they are also available for tab completion, and </w:t>
+      </w:r>
+      <w:r>
+        <w:fldChar w:fldCharType="begin"/>
+      </w:r>
+      <w:r>
+        <w:instrText xml:space="preserve"> REF _Ref55393025 \h </w:instrText>
+      </w:r>
+      <w:r>
+        <w:fldChar w:fldCharType="separate"/>
+      </w:r>
+      <w:r>
+        <w:t xml:space="preserve">Figure </w:t>
+      </w:r>
+      <w:r>
+        <w:rPr>
+          <w:noProof/>
+        </w:rPr>
+        <w:t>4</w:t>
+      </w:r>
+      <w:r>
+        <w:fldChar w:fldCharType="end"/>
+      </w:r>
+      <w:r>
+        <w:t xml:space="preserve"> shows the list displayed by pressing [ctrl]+[space] in a console session. </w:t>
+      </w:r>
+      <w:r>
+        <w:t xml:space="preserve">As well as the DSN and database, </w:t>
+      </w:r>
+      <w:r>
+        <w:t xml:space="preserve">Get-SQL </w:t>
+      </w:r>
+      <w:r>
+        <w:t xml:space="preserve">uses intellisense to help to construct single-table </w:t>
       </w:r>
       <w:r>
         <w:rPr>
@@ -2452,7 +2860,7 @@
         <w:rPr>
           <w:noProof/>
         </w:rPr>
-        <w:t>5</w:t>
+        <w:t>6</w:t>
       </w:r>
       <w:r>
         <w:fldChar w:fldCharType="end"/>
@@ -2476,7 +2884,7 @@
         <w:rPr>
           <w:noProof/>
         </w:rPr>
-        <w:t>6</w:t>
+        <w:t>7</w:t>
       </w:r>
       <w:r>
         <w:fldChar w:fldCharType="end"/>
@@ -2485,7 +2893,10 @@
         <w:t xml:space="preserve"> </w:t>
       </w:r>
       <w:r>
-        <w:t>show this in action.</w:t>
+        <w:t>show this in action</w:t>
+      </w:r>
+      <w:r>
+        <w:t>,</w:t>
       </w:r>
     </w:p>
     <w:p>
@@ -2512,7 +2923,7 @@
                     </pic:cNvPicPr>
                   </pic:nvPicPr>
                   <pic:blipFill>
-                    <a:blip r:embed="rId22" cstate="print">
+                    <a:blip r:embed="rId23" cstate="print">
                       <a:extLst>
                         <a:ext uri="{28A0092B-C50C-407E-A947-70E740481C1C}">
                           <a14:useLocalDpi xmlns:a14="http://schemas.microsoft.com/office/drawing/2010/main" val="0"/>
@@ -2548,8 +2959,8 @@
       <w:pPr>
         <w:pStyle w:val="Caption"/>
       </w:pPr>
-      <w:bookmarkStart w:id="7" w:name="_Ref467750867"/>
-      <w:bookmarkStart w:id="8" w:name="_Ref467946993"/>
+      <w:bookmarkStart w:id="9" w:name="_Ref467750867"/>
+      <w:bookmarkStart w:id="10" w:name="_Ref467946993"/>
       <w:r>
         <w:t xml:space="preserve">Figure </w:t>
       </w:r>
@@ -2558,10 +2969,10 @@
           <w:rPr>
             <w:noProof/>
           </w:rPr>
-          <w:t>5</w:t>
+          <w:t>6</w:t>
         </w:r>
       </w:fldSimple>
-      <w:bookmarkEnd w:id="7"/>
+      <w:bookmarkEnd w:id="9"/>
       <w:r>
         <w:t xml:space="preserve"> Building </w:t>
       </w:r>
@@ -2594,7 +3005,7 @@
         </w:rPr>
         <w:t xml:space="preserve"> queries from the command line</w:t>
       </w:r>
-      <w:bookmarkEnd w:id="8"/>
+      <w:bookmarkEnd w:id="10"/>
     </w:p>
     <w:p>
       <w:pPr>
@@ -2621,7 +3032,7 @@
         <w:rPr>
           <w:noProof/>
         </w:rPr>
-        <w:t>5</w:t>
+        <w:t>6</w:t>
       </w:r>
       <w:r>
         <w:fldChar w:fldCharType="end"/>
@@ -2673,7 +3084,6 @@
         </w:rPr>
       </w:pPr>
       <w:r>
-        <w:lastRenderedPageBreak/>
         <w:t xml:space="preserve">Used without other </w:t>
       </w:r>
       <w:r>
@@ -2999,7 +3409,13 @@
         <w:t>"</w:t>
       </w:r>
       <w:r>
-        <w:t xml:space="preserve"> so the </w:t>
+        <w:t xml:space="preserve"> </w:t>
+      </w:r>
+      <w:r>
+        <w:t xml:space="preserve">and </w:t>
+      </w:r>
+      <w:r>
+        <w:t xml:space="preserve"> the </w:t>
       </w:r>
       <w:r>
         <w:t xml:space="preserve">previous </w:t>
@@ -3064,6 +3480,7 @@
     </w:p>
     <w:p>
       <w:r>
+        <w:lastRenderedPageBreak/>
         <w:t xml:space="preserve">But </w:t>
       </w:r>
       <w:r>
@@ -3085,7 +3502,7 @@
         <w:t xml:space="preserve"> Where-Object</w:t>
       </w:r>
       <w:r>
-        <w:t xml:space="preserve"> cmdlet, you can specify -</w:t>
+        <w:t xml:space="preserve"> cmdlet, you can specify-</w:t>
       </w:r>
       <w:r>
         <w:br/>
@@ -3124,7 +3541,16 @@
         <w:t xml:space="preserve">above </w:t>
       </w:r>
       <w:r>
-        <w:t>could be</w:t>
+        <w:t xml:space="preserve">could </w:t>
+      </w:r>
+      <w:r>
+        <w:t xml:space="preserve">also </w:t>
+      </w:r>
+      <w:r>
+        <w:t>be</w:t>
+      </w:r>
+      <w:r>
+        <w:t xml:space="preserve"> written</w:t>
       </w:r>
       <w:r>
         <w:t>:</w:t>
@@ -3217,7 +3643,7 @@
                 <wp:cNvGraphicFramePr/>
                 <a:graphic xmlns:a="http://schemas.openxmlformats.org/drawingml/2006/main">
                   <a:graphicData uri="http://schemas.microsoft.com/office/word/2010/wordprocessingInk">
-                    <w14:contentPart bwMode="auto" r:id="rId23">
+                    <w14:contentPart bwMode="auto" r:id="rId24">
                       <w14:nvContentPartPr>
                         <w14:cNvContentPartPr/>
                       </w14:nvContentPartPr>
@@ -3234,7 +3660,7 @@
           <mc:Fallback>
             <w:pict>
               <v:shape w14:anchorId="5091816B" id="Ink 57" o:spid="_x0000_s1026" type="#_x0000_t75" style="position:absolute;margin-left:434.85pt;margin-top:16.1pt;width:.7pt;height:.35pt;z-index:251649024;visibility:visible;mso-wrap-style:square;mso-wrap-distance-left:9pt;mso-wrap-distance-top:0;mso-wrap-distance-right:9pt;mso-wrap-distance-bottom:0;mso-position-horizontal:absolute;mso-position-horizontal-relative:text;mso-position-vertical:absolute;mso-position-vertical-relative:text" o:gfxdata="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">
-                <v:imagedata r:id="rId24" o:title=""/>
+                <v:imagedata r:id="rId25" o:title=""/>
               </v:shape>
             </w:pict>
           </mc:Fallback>
@@ -3263,7 +3689,7 @@
                 <wp:cNvGraphicFramePr/>
                 <a:graphic xmlns:a="http://schemas.openxmlformats.org/drawingml/2006/main">
                   <a:graphicData uri="http://schemas.microsoft.com/office/word/2010/wordprocessingInk">
-                    <w14:contentPart bwMode="auto" r:id="rId25">
+                    <w14:contentPart bwMode="auto" r:id="rId26">
                       <w14:nvContentPartPr>
                         <w14:cNvContentPartPr/>
                       </w14:nvContentPartPr>
@@ -3280,7 +3706,7 @@
           <mc:Fallback>
             <w:pict>
               <v:shape w14:anchorId="29A87FA6" id="Ink 56" o:spid="_x0000_s1026" type="#_x0000_t75" style="position:absolute;margin-left:437.5pt;margin-top:15.85pt;width:1pt;height:.35pt;z-index:251648000;visibility:visible;mso-wrap-style:square;mso-wrap-distance-left:9pt;mso-wrap-distance-top:0;mso-wrap-distance-right:9pt;mso-wrap-distance-bottom:0;mso-position-horizontal:absolute;mso-position-horizontal-relative:text;mso-position-vertical:absolute;mso-position-vertical-relative:text" o:gfxdata="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">
-                <v:imagedata r:id="rId26" o:title=""/>
+                <v:imagedata r:id="rId27" o:title=""/>
               </v:shape>
             </w:pict>
           </mc:Fallback>
@@ -3544,7 +3970,7 @@
                 <wp:cNvGraphicFramePr/>
                 <a:graphic xmlns:a="http://schemas.openxmlformats.org/drawingml/2006/main">
                   <a:graphicData uri="http://schemas.microsoft.com/office/word/2010/wordprocessingInk">
-                    <w14:contentPart bwMode="auto" r:id="rId27">
+                    <w14:contentPart bwMode="auto" r:id="rId28">
                       <w14:nvContentPartPr>
                         <w14:cNvContentPartPr/>
                       </w14:nvContentPartPr>
@@ -3561,7 +3987,7 @@
           <mc:Fallback>
             <w:pict>
               <v:shape w14:anchorId="6A3FA94C" id="Ink 422" o:spid="_x0000_s1026" type="#_x0000_t75" style="position:absolute;margin-left:343.55pt;margin-top:7.9pt;width:.15pt;height:.15pt;z-index:251888640;visibility:visible;mso-wrap-style:square;mso-wrap-distance-left:9pt;mso-wrap-distance-top:0;mso-wrap-distance-right:9pt;mso-wrap-distance-bottom:0;mso-position-horizontal:absolute;mso-position-horizontal-relative:text;mso-position-vertical:absolute;mso-position-vertical-relative:text" o:gfxdata="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">
-                <v:imagedata r:id="rId28" o:title=""/>
+                <v:imagedata r:id="rId29" o:title=""/>
               </v:shape>
             </w:pict>
           </mc:Fallback>
@@ -3670,7 +4096,7 @@
         <w:rPr>
           <w:noProof/>
         </w:rPr>
-        <w:t>5</w:t>
+        <w:t>6</w:t>
       </w:r>
       <w:r>
         <w:fldChar w:fldCharType="end"/>
@@ -3960,7 +4386,7 @@
         <w:rPr>
           <w:noProof/>
         </w:rPr>
-        <w:t>6</w:t>
+        <w:t>7</w:t>
       </w:r>
       <w:r>
         <w:fldChar w:fldCharType="end"/>
@@ -3968,7 +4394,6 @@
     </w:p>
     <w:p>
       <w:pPr>
-        <w:ind w:firstLine="720"/>
         <w:rPr>
           <w:rStyle w:val="CodeChar"/>
         </w:rPr>
@@ -3979,7 +4404,7 @@
           <w:lang w:eastAsia="en-GB"/>
         </w:rPr>
         <w:drawing>
-          <wp:inline distT="0" distB="0" distL="0" distR="0" wp14:anchorId="4813F0DC" wp14:editId="4813F0DD">
+          <wp:inline distT="0" distB="0" distL="0" distR="0" wp14:anchorId="4813F0DC" wp14:editId="5BFE2515">
             <wp:extent cx="6447600" cy="2685600"/>
             <wp:effectExtent l="0" t="0" r="0" b="635"/>
             <wp:docPr id="11" name="Picture 11"/>
@@ -3994,7 +4419,7 @@
                     <pic:cNvPicPr/>
                   </pic:nvPicPr>
                   <pic:blipFill>
-                    <a:blip r:embed="rId29">
+                    <a:blip r:embed="rId30">
                       <a:extLst>
                         <a:ext uri="{28A0092B-C50C-407E-A947-70E740481C1C}">
                           <a14:useLocalDpi xmlns:a14="http://schemas.microsoft.com/office/drawing/2010/main" val="0"/>
@@ -4025,7 +4450,7 @@
       <w:pPr>
         <w:pStyle w:val="Caption"/>
       </w:pPr>
-      <w:bookmarkStart w:id="9" w:name="_Ref467750873"/>
+      <w:bookmarkStart w:id="11" w:name="_Ref467750873"/>
       <w:r>
         <w:t xml:space="preserve">Figure </w:t>
       </w:r>
@@ -4034,17 +4459,16 @@
           <w:rPr>
             <w:noProof/>
           </w:rPr>
-          <w:t>6</w:t>
+          <w:t>7</w:t>
         </w:r>
       </w:fldSimple>
-      <w:bookmarkEnd w:id="9"/>
+      <w:bookmarkEnd w:id="11"/>
       <w:r>
         <w:t xml:space="preserve"> More options in Select queries</w:t>
       </w:r>
     </w:p>
     <w:p>
       <w:r>
-        <w:lastRenderedPageBreak/>
         <w:t xml:space="preserve">SQL date formatting can be problematic and Get-SQL will format </w:t>
       </w:r>
       <w:r>
@@ -4206,7 +4630,7 @@
         <w:rPr>
           <w:noProof/>
         </w:rPr>
-        <w:t>6</w:t>
+        <w:t>7</w:t>
       </w:r>
       <w:r>
         <w:fldChar w:fldCharType="end"/>
@@ -4266,7 +4690,7 @@
         <w:t>become</w:t>
       </w:r>
       <w:r>
-        <w:t xml:space="preserve"> changed </w:t>
+        <w:t xml:space="preserve"> </w:t>
       </w:r>
       <w:r>
         <w:t xml:space="preserve">a single string holding </w:t>
@@ -4315,6 +4739,7 @@
           <w:szCs w:val="18"/>
           <w:lang w:eastAsia="en-GB"/>
         </w:rPr>
+        <w:lastRenderedPageBreak/>
         <mc:AlternateContent>
           <mc:Choice Requires="wpi">
             <w:drawing>
@@ -4333,7 +4758,7 @@
                 <wp:cNvGraphicFramePr/>
                 <a:graphic xmlns:a="http://schemas.openxmlformats.org/drawingml/2006/main">
                   <a:graphicData uri="http://schemas.microsoft.com/office/word/2010/wordprocessingInk">
-                    <w14:contentPart bwMode="auto" r:id="rId30">
+                    <w14:contentPart bwMode="auto" r:id="rId31">
                       <w14:nvContentPartPr>
                         <w14:cNvContentPartPr/>
                       </w14:nvContentPartPr>
@@ -4350,7 +4775,7 @@
           <mc:Fallback>
             <w:pict>
               <v:shape w14:anchorId="5D133674" id="Ink 58" o:spid="_x0000_s1026" type="#_x0000_t75" style="position:absolute;margin-left:633.05pt;margin-top:17.8pt;width:1.65pt;height:6.5pt;z-index:251665408;visibility:visible;mso-wrap-style:square;mso-wrap-distance-left:9pt;mso-wrap-distance-top:0;mso-wrap-distance-right:9pt;mso-wrap-distance-bottom:0;mso-position-horizontal:absolute;mso-position-horizontal-relative:text;mso-position-vertical:absolute;mso-position-vertical-relative:text" o:gfxdata="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">
-                <v:imagedata r:id="rId31" o:title=""/>
+                <v:imagedata r:id="rId32" o:title=""/>
               </v:shape>
             </w:pict>
           </mc:Fallback>
@@ -4503,7 +4928,7 @@
                 <wp:cNvGraphicFramePr/>
                 <a:graphic xmlns:a="http://schemas.openxmlformats.org/drawingml/2006/main">
                   <a:graphicData uri="http://schemas.microsoft.com/office/word/2010/wordprocessingInk">
-                    <w14:contentPart bwMode="auto" r:id="rId32">
+                    <w14:contentPart bwMode="auto" r:id="rId33">
                       <w14:nvContentPartPr>
                         <w14:cNvContentPartPr/>
                       </w14:nvContentPartPr>
@@ -4520,7 +4945,7 @@
           <mc:Fallback>
             <w:pict>
               <v:shape w14:anchorId="2CB19050" id="Ink 252" o:spid="_x0000_s1026" type="#_x0000_t75" style="position:absolute;margin-left:190.6pt;margin-top:19.1pt;width:1.05pt;height:1.8pt;z-index:251663360;visibility:visible;mso-wrap-style:square;mso-wrap-distance-left:9pt;mso-wrap-distance-top:0;mso-wrap-distance-right:9pt;mso-wrap-distance-bottom:0;mso-position-horizontal:absolute;mso-position-horizontal-relative:text;mso-position-vertical:absolute;mso-position-vertical-relative:text" o:gfxdata="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">
-                <v:imagedata r:id="rId33" o:title=""/>
+                <v:imagedata r:id="rId34" o:title=""/>
               </v:shape>
             </w:pict>
           </mc:Fallback>
@@ -4617,7 +5042,13 @@
         <w:t>here</w:t>
       </w:r>
       <w:r>
-        <w:t xml:space="preserve"> condition (so a whole table isn’t deleted or overwritten by mistake). If -</w:t>
+        <w:t xml:space="preserve"> condition (so a whole table isn’t deleted or overwritten by mistake).</w:t>
+      </w:r>
+      <w:r>
+        <w:br/>
+      </w:r>
+      <w:r>
+        <w:t xml:space="preserve"> If -</w:t>
       </w:r>
       <w:r>
         <w:rPr>
@@ -4635,7 +5066,13 @@
         <w:rPr>
           <w:rStyle w:val="CodeChar"/>
         </w:rPr>
-        <w:t>istinct -</w:t>
+        <w:t xml:space="preserve">istinct </w:t>
+      </w:r>
+      <w:r>
+        <w:rPr>
+          <w:rStyle w:val="CodeChar"/>
+        </w:rPr>
+        <w:noBreakHyphen/>
       </w:r>
       <w:r>
         <w:rPr>
@@ -4908,6 +5345,11 @@
     </w:p>
     <w:bookmarkEnd w:id="0"/>
     <w:p>
+      <w:pPr>
+        <w:rPr>
+          <w:noProof/>
+        </w:rPr>
+      </w:pPr>
       <w:r>
         <w:t xml:space="preserve">Get-SQL has a lot of choices: </w:t>
       </w:r>
@@ -4927,7 +5369,7 @@
         <w:rPr>
           <w:noProof/>
         </w:rPr>
-        <w:t>7</w:t>
+        <w:t>8</w:t>
       </w:r>
       <w:r>
         <w:fldChar w:fldCharType="end"/>
@@ -4941,12 +5383,22 @@
       <w:r>
         <w:t xml:space="preserve">each different type of operation (top to bottom) and the different groups of parameters which build up to create the command (left to right) </w:t>
       </w:r>
-      <w:r>
+    </w:p>
+    <w:p>
+      <w:pPr>
+        <w:rPr>
+          <w:noProof/>
+        </w:rPr>
+      </w:pPr>
+      <w:r>
+        <w:rPr>
+          <w:noProof/>
+        </w:rPr>
         <w:drawing>
-          <wp:inline distT="0" distB="0" distL="0" distR="0" wp14:anchorId="25A0A09A" wp14:editId="1E3DEBEB">
-            <wp:extent cx="5451056" cy="3043450"/>
-            <wp:effectExtent l="0" t="0" r="0" b="5080"/>
-            <wp:docPr id="15" name="Picture 15"/>
+          <wp:inline distT="0" distB="0" distL="0" distR="0" wp14:anchorId="6157A1A4" wp14:editId="49F1973E">
+            <wp:extent cx="6188710" cy="3448685"/>
+            <wp:effectExtent l="19050" t="19050" r="21590" b="18415"/>
+            <wp:docPr id="6" name="Picture 6" descr="Graphical user interface, website&#10;&#10;Description automatically generated"/>
             <wp:cNvGraphicFramePr>
               <a:graphicFrameLocks xmlns:a="http://schemas.openxmlformats.org/drawingml/2006/main" noChangeAspect="1"/>
             </wp:cNvGraphicFramePr>
@@ -4954,35 +5406,33 @@
               <a:graphicData uri="http://schemas.openxmlformats.org/drawingml/2006/picture">
                 <pic:pic xmlns:pic="http://schemas.openxmlformats.org/drawingml/2006/picture">
                   <pic:nvPicPr>
-                    <pic:cNvPr id="0" name="Picture 1"/>
-                    <pic:cNvPicPr>
-                      <a:picLocks noChangeAspect="1" noChangeArrowheads="1"/>
-                    </pic:cNvPicPr>
+                    <pic:cNvPr id="6" name="Picture 6" descr="Graphical user interface, website&#10;&#10;Description automatically generated"/>
+                    <pic:cNvPicPr/>
                   </pic:nvPicPr>
                   <pic:blipFill>
-                    <a:blip r:embed="rId34" cstate="print">
+                    <a:blip r:embed="rId35">
                       <a:extLst>
                         <a:ext uri="{28A0092B-C50C-407E-A947-70E740481C1C}">
                           <a14:useLocalDpi xmlns:a14="http://schemas.microsoft.com/office/drawing/2010/main" val="0"/>
                         </a:ext>
                       </a:extLst>
                     </a:blip>
-                    <a:srcRect/>
                     <a:stretch>
                       <a:fillRect/>
                     </a:stretch>
                   </pic:blipFill>
-                  <pic:spPr bwMode="auto">
+                  <pic:spPr>
                     <a:xfrm>
                       <a:off x="0" y="0"/>
-                      <a:ext cx="5476413" cy="3057607"/>
+                      <a:ext cx="6188710" cy="3448685"/>
                     </a:xfrm>
                     <a:prstGeom prst="rect">
                       <a:avLst/>
                     </a:prstGeom>
-                    <a:noFill/>
-                    <a:ln>
-                      <a:noFill/>
+                    <a:ln w="3175">
+                      <a:solidFill>
+                        <a:schemeClr val="tx1"/>
+                      </a:solidFill>
                     </a:ln>
                   </pic:spPr>
                 </pic:pic>
@@ -4996,7 +5446,7 @@
       <w:pPr>
         <w:pStyle w:val="Caption"/>
       </w:pPr>
-      <w:bookmarkStart w:id="10" w:name="_Ref498418625"/>
+      <w:bookmarkStart w:id="12" w:name="_Ref498418625"/>
       <w:r>
         <w:t xml:space="preserve">Figure </w:t>
       </w:r>
@@ -5005,10 +5455,10 @@
           <w:rPr>
             <w:noProof/>
           </w:rPr>
-          <w:t>7</w:t>
+          <w:t>8</w:t>
         </w:r>
       </w:fldSimple>
-      <w:bookmarkEnd w:id="10"/>
+      <w:bookmarkEnd w:id="12"/>
       <w:r>
         <w:t xml:space="preserve"> How the parameters fit together</w:t>
       </w:r>
@@ -5050,9 +5500,30 @@
         </w:rPr>
         <w:t>$MyTable.</w:t>
       </w:r>
-      <w:bookmarkStart w:id="11" w:name="_GoBack"/>
-      <w:bookmarkEnd w:id="11"/>
     </w:p>
+    <w:p>
+      <w:r>
+        <w:t>Supp</w:t>
+      </w:r>
+      <w:r>
+        <w:t>o</w:t>
+      </w:r>
+      <w:r>
+        <w:t>rt</w:t>
+      </w:r>
+      <w:r>
+        <w:t xml:space="preserve"> for </w:t>
+      </w:r>
+      <w:proofErr w:type="spellStart"/>
+      <w:r>
+        <w:t>SQlite</w:t>
+      </w:r>
+      <w:proofErr w:type="spellEnd"/>
+      <w:r>
+        <w:t xml:space="preserve"> was added in V1.3 for convenience the different versions of the driver are included with the module, but a small script is included to make help download the current versions. </w:t>
+      </w:r>
+    </w:p>
+    <w:p/>
     <w:sectPr>
       <w:pgSz w:w="11906" w:h="16838"/>
       <w:pgMar w:top="1440" w:right="1080" w:bottom="1440" w:left="1080" w:header="708" w:footer="708" w:gutter="0"/>
@@ -5064,7 +5535,7 @@
 </file>
 
 <file path=word/numbering.xml><?xml version="1.0" encoding="utf-8"?>
-<w:numbering xmlns:wpc="http://schemas.microsoft.com/office/word/2010/wordprocessingCanvas" xmlns:cx="http://schemas.microsoft.com/office/drawing/2014/chartex" xmlns:cx1="http://schemas.microsoft.com/office/drawing/2015/9/8/chartex" xmlns:cx2="http://schemas.microsoft.com/office/drawing/2015/10/21/chartex" xmlns:cx3="http://schemas.microsoft.com/office/drawing/2016/5/9/chartex" xmlns:cx4="http://schemas.microsoft.com/office/drawing/2016/5/10/chartex" xmlns:cx5="http://schemas.microsoft.com/office/drawing/2016/5/11/chartex" xmlns:cx6="http://schemas.microsoft.com/office/drawing/2016/5/12/chartex" xmlns:cx7="http://schemas.microsoft.com/office/drawing/2016/5/13/chartex" xmlns:cx8="http://schemas.microsoft.com/office/drawing/2016/5/14/chartex" xmlns:mc="http://schemas.openxmlformats.org/markup-compatibility/2006" xmlns:aink="http://schemas.microsoft.com/office/drawing/2016/ink" xmlns:am3d="http://schemas.microsoft.com/office/drawing/2017/model3d" xmlns:o="urn:schemas-microsoft-com:office:office" xmlns:r="http://schemas.openxmlformats.org/officeDocument/2006/relationships" xmlns:m="http://schemas.openxmlformats.org/officeDocument/2006/math" xmlns:v="urn:schemas-microsoft-com:vml" xmlns:wp14="http://schemas.microsoft.com/office/word/2010/wordprocessingDrawing" xmlns:wp="http://schemas.openxmlformats.org/drawingml/2006/wordprocessingDrawing" xmlns:w10="urn:schemas-microsoft-com:office:word" xmlns:w="http://schemas.openxmlformats.org/wordprocessingml/2006/main" xmlns:w14="http://schemas.microsoft.com/office/word/2010/wordml" xmlns:w15="http://schemas.microsoft.com/office/word/2012/wordml" xmlns:w16cid="http://schemas.microsoft.com/office/word/2016/wordml/cid" xmlns:w16se="http://schemas.microsoft.com/office/word/2015/wordml/symex" xmlns:wpg="http://schemas.microsoft.com/office/word/2010/wordprocessingGroup" xmlns:wpi="http://schemas.microsoft.com/office/word/2010/wordprocessingInk" xmlns:wne="http://schemas.microsoft.com/office/word/2006/wordml" xmlns:wps="http://schemas.microsoft.com/office/word/2010/wordprocessingShape" mc:Ignorable="w14 w15 w16se w16cid wp14">
+<w:numbering xmlns:wpc="http://schemas.microsoft.com/office/word/2010/wordprocessingCanvas" xmlns:cx="http://schemas.microsoft.com/office/drawing/2014/chartex" xmlns:cx1="http://schemas.microsoft.com/office/drawing/2015/9/8/chartex" xmlns:cx2="http://schemas.microsoft.com/office/drawing/2015/10/21/chartex" xmlns:cx3="http://schemas.microsoft.com/office/drawing/2016/5/9/chartex" xmlns:cx4="http://schemas.microsoft.com/office/drawing/2016/5/10/chartex" xmlns:cx5="http://schemas.microsoft.com/office/drawing/2016/5/11/chartex" xmlns:cx6="http://schemas.microsoft.com/office/drawing/2016/5/12/chartex" xmlns:cx7="http://schemas.microsoft.com/office/drawing/2016/5/13/chartex" xmlns:cx8="http://schemas.microsoft.com/office/drawing/2016/5/14/chartex" xmlns:mc="http://schemas.openxmlformats.org/markup-compatibility/2006" xmlns:aink="http://schemas.microsoft.com/office/drawing/2016/ink" xmlns:am3d="http://schemas.microsoft.com/office/drawing/2017/model3d" xmlns:o="urn:schemas-microsoft-com:office:office" xmlns:r="http://schemas.openxmlformats.org/officeDocument/2006/relationships" xmlns:m="http://schemas.openxmlformats.org/officeDocument/2006/math" xmlns:v="urn:schemas-microsoft-com:vml" xmlns:wp14="http://schemas.microsoft.com/office/word/2010/wordprocessingDrawing" xmlns:wp="http://schemas.openxmlformats.org/drawingml/2006/wordprocessingDrawing" xmlns:w10="urn:schemas-microsoft-com:office:word" xmlns:w="http://schemas.openxmlformats.org/wordprocessingml/2006/main" xmlns:w14="http://schemas.microsoft.com/office/word/2010/wordml" xmlns:w15="http://schemas.microsoft.com/office/word/2012/wordml" xmlns:w16cex="http://schemas.microsoft.com/office/word/2018/wordml/cex" xmlns:w16cid="http://schemas.microsoft.com/office/word/2016/wordml/cid" xmlns:w16="http://schemas.microsoft.com/office/word/2018/wordml" xmlns:w16se="http://schemas.microsoft.com/office/word/2015/wordml/symex" xmlns:wpg="http://schemas.microsoft.com/office/word/2010/wordprocessingGroup" xmlns:wpi="http://schemas.microsoft.com/office/word/2010/wordprocessingInk" xmlns:wne="http://schemas.microsoft.com/office/word/2006/wordml" xmlns:wps="http://schemas.microsoft.com/office/word/2010/wordprocessingShape" mc:Ignorable="w14 w15 w16se w16cid w16 w16cex wp14">
   <w:abstractNum w:abstractNumId="0" w15:restartNumberingAfterBreak="0">
     <w:nsid w:val="30F84E83"/>
     <w:multiLevelType w:val="hybridMultilevel"/>
@@ -5417,7 +5888,7 @@
 </file>
 
 <file path=word/styles.xml><?xml version="1.0" encoding="utf-8"?>
-<w:styles xmlns:mc="http://schemas.openxmlformats.org/markup-compatibility/2006" xmlns:r="http://schemas.openxmlformats.org/officeDocument/2006/relationships" xmlns:w="http://schemas.openxmlformats.org/wordprocessingml/2006/main" xmlns:w14="http://schemas.microsoft.com/office/word/2010/wordml" xmlns:w15="http://schemas.microsoft.com/office/word/2012/wordml" xmlns:w16cid="http://schemas.microsoft.com/office/word/2016/wordml/cid" xmlns:w16se="http://schemas.microsoft.com/office/word/2015/wordml/symex" mc:Ignorable="w14 w15 w16se w16cid">
+<w:styles xmlns:mc="http://schemas.openxmlformats.org/markup-compatibility/2006" xmlns:r="http://schemas.openxmlformats.org/officeDocument/2006/relationships" xmlns:w="http://schemas.openxmlformats.org/wordprocessingml/2006/main" xmlns:w14="http://schemas.microsoft.com/office/word/2010/wordml" xmlns:w15="http://schemas.microsoft.com/office/word/2012/wordml" xmlns:w16cex="http://schemas.microsoft.com/office/word/2018/wordml/cex" xmlns:w16cid="http://schemas.microsoft.com/office/word/2016/wordml/cid" xmlns:w16="http://schemas.microsoft.com/office/word/2018/wordml" xmlns:w16se="http://schemas.microsoft.com/office/word/2015/wordml/symex" mc:Ignorable="w14 w15 w16se w16cid w16 w16cex">
   <w:docDefaults>
     <w:rPrDefault>
       <w:rPr>
@@ -5432,7 +5903,7 @@
       </w:pPr>
     </w:pPrDefault>
   </w:docDefaults>
-  <w:latentStyles w:defLockedState="0" w:defUIPriority="99" w:defSemiHidden="0" w:defUnhideWhenUsed="0" w:defQFormat="0" w:count="375">
+  <w:latentStyles w:defLockedState="0" w:defUIPriority="99" w:defSemiHidden="0" w:defUnhideWhenUsed="0" w:defQFormat="0" w:count="376">
     <w:lsdException w:name="Normal" w:uiPriority="0" w:qFormat="1"/>
     <w:lsdException w:name="heading 1" w:uiPriority="9" w:qFormat="1"/>
     <w:lsdException w:name="heading 2" w:semiHidden="1" w:uiPriority="9" w:unhideWhenUsed="1" w:qFormat="1"/>
@@ -5808,6 +6279,7 @@
     <w:lsdException w:name="Smart Hyperlink" w:semiHidden="1" w:unhideWhenUsed="1"/>
     <w:lsdException w:name="Hashtag" w:semiHidden="1" w:unhideWhenUsed="1"/>
     <w:lsdException w:name="Unresolved Mention" w:semiHidden="1" w:unhideWhenUsed="1"/>
+    <w:lsdException w:name="Smart Link" w:semiHidden="1" w:unhideWhenUsed="1"/>
   </w:latentStyles>
   <w:style w:type="paragraph" w:default="1" w:styleId="Normal">
     <w:name w:val="Normal"/>
@@ -6447,12 +6919,12 @@
     <w:basedOn w:val="Normal"/>
     <w:link w:val="CodeChar"/>
     <w:qFormat/>
-    <w:rsid w:val="003A293C"/>
+    <w:rsid w:val="00881A5D"/>
     <w:rPr>
       <w:rFonts w:ascii="Lucida Console" w:hAnsi="Lucida Console"/>
       <w:b/>
       <w:noProof/>
-      <w:sz w:val="14"/>
+      <w:sz w:val="16"/>
       <w:szCs w:val="18"/>
     </w:rPr>
   </w:style>
@@ -6460,12 +6932,12 @@
     <w:name w:val="Code Char"/>
     <w:basedOn w:val="DefaultParagraphFont"/>
     <w:link w:val="Code"/>
-    <w:rsid w:val="003A293C"/>
+    <w:rsid w:val="00881A5D"/>
     <w:rPr>
       <w:rFonts w:ascii="Lucida Console" w:hAnsi="Lucida Console"/>
       <w:b/>
       <w:noProof/>
-      <w:sz w:val="14"/>
+      <w:sz w:val="16"/>
       <w:szCs w:val="18"/>
     </w:rPr>
   </w:style>

</xml_diff>

<commit_message>
Make things more consistent. e.g. closing when already closed.
</commit_message>
<xml_diff>
--- a/GetSqlGuide.docx
+++ b/GetSqlGuide.docx
@@ -107,11 +107,9 @@
       <w:r>
         <w:t xml:space="preserve">, </w:t>
       </w:r>
-      <w:proofErr w:type="spellStart"/>
-      <w:r>
-        <w:t>SQlite</w:t>
-      </w:r>
-      <w:proofErr w:type="spellEnd"/>
+      <w:r>
+        <w:t>SQLite</w:t>
+      </w:r>
       <w:r>
         <w:t xml:space="preserve"> or </w:t>
       </w:r>
@@ -447,14 +445,27 @@
       <w:r>
         <w:t xml:space="preserve">Figure </w:t>
       </w:r>
-      <w:fldSimple w:instr=" SEQ Figure \* ARABIC ">
-        <w:r>
-          <w:rPr>
-            <w:noProof/>
-          </w:rPr>
-          <w:t>1</w:t>
-        </w:r>
-      </w:fldSimple>
+      <w:r>
+        <w:fldChar w:fldCharType="begin"/>
+      </w:r>
+      <w:r>
+        <w:instrText xml:space="preserve"> SEQ Figure \* ARABIC </w:instrText>
+      </w:r>
+      <w:r>
+        <w:fldChar w:fldCharType="separate"/>
+      </w:r>
+      <w:r>
+        <w:rPr>
+          <w:noProof/>
+        </w:rPr>
+        <w:t>1</w:t>
+      </w:r>
+      <w:r>
+        <w:rPr>
+          <w:noProof/>
+        </w:rPr>
+        <w:fldChar w:fldCharType="end"/>
+      </w:r>
       <w:bookmarkEnd w:id="1"/>
       <w:r>
         <w:t xml:space="preserve"> </w:t>
@@ -892,14 +903,27 @@
       <w:r>
         <w:t xml:space="preserve">Figure </w:t>
       </w:r>
-      <w:fldSimple w:instr=" SEQ Figure \* ARABIC ">
-        <w:r>
-          <w:rPr>
-            <w:noProof/>
-          </w:rPr>
-          <w:t>2</w:t>
-        </w:r>
-      </w:fldSimple>
+      <w:r>
+        <w:fldChar w:fldCharType="begin"/>
+      </w:r>
+      <w:r>
+        <w:instrText xml:space="preserve"> SEQ Figure \* ARABIC </w:instrText>
+      </w:r>
+      <w:r>
+        <w:fldChar w:fldCharType="separate"/>
+      </w:r>
+      <w:r>
+        <w:rPr>
+          <w:noProof/>
+        </w:rPr>
+        <w:t>2</w:t>
+      </w:r>
+      <w:r>
+        <w:rPr>
+          <w:noProof/>
+        </w:rPr>
+        <w:fldChar w:fldCharType="end"/>
+      </w:r>
       <w:bookmarkEnd w:id="3"/>
       <w:bookmarkEnd w:id="4"/>
       <w:r>
@@ -1220,14 +1244,27 @@
       <w:r>
         <w:t xml:space="preserve">Figure </w:t>
       </w:r>
-      <w:fldSimple w:instr=" SEQ Figure \* ARABIC ">
-        <w:r>
-          <w:rPr>
-            <w:noProof/>
-          </w:rPr>
-          <w:t>3</w:t>
-        </w:r>
-      </w:fldSimple>
+      <w:r>
+        <w:fldChar w:fldCharType="begin"/>
+      </w:r>
+      <w:r>
+        <w:instrText xml:space="preserve"> SEQ Figure \* ARABIC </w:instrText>
+      </w:r>
+      <w:r>
+        <w:fldChar w:fldCharType="separate"/>
+      </w:r>
+      <w:r>
+        <w:rPr>
+          <w:noProof/>
+        </w:rPr>
+        <w:t>3</w:t>
+      </w:r>
+      <w:r>
+        <w:rPr>
+          <w:noProof/>
+        </w:rPr>
+        <w:fldChar w:fldCharType="end"/>
+      </w:r>
       <w:bookmarkEnd w:id="5"/>
       <w:r>
         <w:t xml:space="preserve"> Setting up a text ODBC connection for CSV files</w:t>
@@ -1419,15 +1456,13 @@
       <w:r>
         <w:t xml:space="preserve">switch to tell Get-SQL to use the </w:t>
       </w:r>
-      <w:proofErr w:type="spellStart"/>
       <w:r>
         <w:rPr>
           <w:i/>
           <w:iCs/>
         </w:rPr>
-        <w:t>SQlite</w:t>
-      </w:r>
-      <w:proofErr w:type="spellEnd"/>
+        <w:t>SQLite</w:t>
+      </w:r>
       <w:r>
         <w:t xml:space="preserve"> driver and as with the </w:t>
       </w:r>
@@ -1461,11 +1496,9 @@
       <w:r>
         <w:t xml:space="preserve"> parameter contains an = sign it is treated as connection string for the driver, but otherwise it is treated as the name of a </w:t>
       </w:r>
-      <w:proofErr w:type="spellStart"/>
-      <w:r>
-        <w:t>SQlite</w:t>
-      </w:r>
-      <w:proofErr w:type="spellEnd"/>
+      <w:r>
+        <w:t>SQLite</w:t>
+      </w:r>
       <w:r>
         <w:t xml:space="preserve"> database file</w:t>
       </w:r>
@@ -1548,23 +1581,34 @@
       <w:r>
         <w:t xml:space="preserve">Figure </w:t>
       </w:r>
-      <w:fldSimple w:instr=" SEQ Figure \* ARABIC ">
-        <w:r>
-          <w:rPr>
-            <w:noProof/>
-          </w:rPr>
-          <w:t>4</w:t>
-        </w:r>
-      </w:fldSimple>
+      <w:r>
+        <w:fldChar w:fldCharType="begin"/>
+      </w:r>
+      <w:r>
+        <w:instrText xml:space="preserve"> SEQ Figure \* ARABIC </w:instrText>
+      </w:r>
+      <w:r>
+        <w:fldChar w:fldCharType="separate"/>
+      </w:r>
+      <w:r>
+        <w:rPr>
+          <w:noProof/>
+        </w:rPr>
+        <w:t>4</w:t>
+      </w:r>
+      <w:r>
+        <w:rPr>
+          <w:noProof/>
+        </w:rPr>
+        <w:fldChar w:fldCharType="end"/>
+      </w:r>
       <w:bookmarkEnd w:id="6"/>
       <w:r>
         <w:t xml:space="preserve"> Connecting to </w:t>
       </w:r>
-      <w:proofErr w:type="spellStart"/>
-      <w:r>
-        <w:t>SQlite</w:t>
-      </w:r>
-      <w:proofErr w:type="spellEnd"/>
+      <w:r>
+        <w:t>SQLite</w:t>
+      </w:r>
       <w:r>
         <w:t xml:space="preserve"> database and showing its tables</w:t>
       </w:r>
@@ -2367,14 +2411,27 @@
       <w:r>
         <w:t xml:space="preserve">Figure </w:t>
       </w:r>
-      <w:fldSimple w:instr=" SEQ Figure \* ARABIC ">
-        <w:r>
-          <w:rPr>
-            <w:noProof/>
-          </w:rPr>
-          <w:t>5</w:t>
-        </w:r>
-      </w:fldSimple>
+      <w:r>
+        <w:fldChar w:fldCharType="begin"/>
+      </w:r>
+      <w:r>
+        <w:instrText xml:space="preserve"> SEQ Figure \* ARABIC </w:instrText>
+      </w:r>
+      <w:r>
+        <w:fldChar w:fldCharType="separate"/>
+      </w:r>
+      <w:r>
+        <w:rPr>
+          <w:noProof/>
+        </w:rPr>
+        <w:t>5</w:t>
+      </w:r>
+      <w:r>
+        <w:rPr>
+          <w:noProof/>
+        </w:rPr>
+        <w:fldChar w:fldCharType="end"/>
+      </w:r>
       <w:bookmarkEnd w:id="8"/>
       <w:r>
         <w:t xml:space="preserve"> Combing c</w:t>
@@ -2964,14 +3021,27 @@
       <w:r>
         <w:t xml:space="preserve">Figure </w:t>
       </w:r>
-      <w:fldSimple w:instr=" SEQ Figure \* ARABIC ">
-        <w:r>
-          <w:rPr>
-            <w:noProof/>
-          </w:rPr>
-          <w:t>6</w:t>
-        </w:r>
-      </w:fldSimple>
+      <w:r>
+        <w:fldChar w:fldCharType="begin"/>
+      </w:r>
+      <w:r>
+        <w:instrText xml:space="preserve"> SEQ Figure \* ARABIC </w:instrText>
+      </w:r>
+      <w:r>
+        <w:fldChar w:fldCharType="separate"/>
+      </w:r>
+      <w:r>
+        <w:rPr>
+          <w:noProof/>
+        </w:rPr>
+        <w:t>6</w:t>
+      </w:r>
+      <w:r>
+        <w:rPr>
+          <w:noProof/>
+        </w:rPr>
+        <w:fldChar w:fldCharType="end"/>
+      </w:r>
       <w:bookmarkEnd w:id="9"/>
       <w:r>
         <w:t xml:space="preserve"> Building </w:t>
@@ -4454,14 +4524,27 @@
       <w:r>
         <w:t xml:space="preserve">Figure </w:t>
       </w:r>
-      <w:fldSimple w:instr=" SEQ Figure \* ARABIC ">
-        <w:r>
-          <w:rPr>
-            <w:noProof/>
-          </w:rPr>
-          <w:t>7</w:t>
-        </w:r>
-      </w:fldSimple>
+      <w:r>
+        <w:fldChar w:fldCharType="begin"/>
+      </w:r>
+      <w:r>
+        <w:instrText xml:space="preserve"> SEQ Figure \* ARABIC </w:instrText>
+      </w:r>
+      <w:r>
+        <w:fldChar w:fldCharType="separate"/>
+      </w:r>
+      <w:r>
+        <w:rPr>
+          <w:noProof/>
+        </w:rPr>
+        <w:t>7</w:t>
+      </w:r>
+      <w:r>
+        <w:rPr>
+          <w:noProof/>
+        </w:rPr>
+        <w:fldChar w:fldCharType="end"/>
+      </w:r>
       <w:bookmarkEnd w:id="11"/>
       <w:r>
         <w:t xml:space="preserve"> More options in Select queries</w:t>
@@ -5450,14 +5533,27 @@
       <w:r>
         <w:t xml:space="preserve">Figure </w:t>
       </w:r>
-      <w:fldSimple w:instr=" SEQ Figure \* ARABIC ">
-        <w:r>
-          <w:rPr>
-            <w:noProof/>
-          </w:rPr>
-          <w:t>8</w:t>
-        </w:r>
-      </w:fldSimple>
+      <w:r>
+        <w:fldChar w:fldCharType="begin"/>
+      </w:r>
+      <w:r>
+        <w:instrText xml:space="preserve"> SEQ Figure \* ARABIC </w:instrText>
+      </w:r>
+      <w:r>
+        <w:fldChar w:fldCharType="separate"/>
+      </w:r>
+      <w:r>
+        <w:rPr>
+          <w:noProof/>
+        </w:rPr>
+        <w:t>8</w:t>
+      </w:r>
+      <w:r>
+        <w:rPr>
+          <w:noProof/>
+        </w:rPr>
+        <w:fldChar w:fldCharType="end"/>
+      </w:r>
       <w:bookmarkEnd w:id="12"/>
       <w:r>
         <w:t xml:space="preserve"> How the parameters fit together</w:t>
@@ -5514,11 +5610,9 @@
       <w:r>
         <w:t xml:space="preserve"> for </w:t>
       </w:r>
-      <w:proofErr w:type="spellStart"/>
-      <w:r>
-        <w:t>SQlite</w:t>
-      </w:r>
-      <w:proofErr w:type="spellEnd"/>
+      <w:r>
+        <w:t>SQLite</w:t>
+      </w:r>
       <w:r>
         <w:t xml:space="preserve"> was added in V1.3 for convenience the different versions of the driver are included with the module, but a small script is included to make help download the current versions. </w:t>
       </w:r>
@@ -6477,6 +6571,7 @@
   <w:style w:type="character" w:default="1" w:styleId="DefaultParagraphFont">
     <w:name w:val="Default Paragraph Font"/>
     <w:uiPriority w:val="1"/>
+    <w:semiHidden/>
     <w:unhideWhenUsed/>
   </w:style>
   <w:style w:type="table" w:default="1" w:styleId="TableNormal">

</xml_diff>

<commit_message>
Add QueryTimeOut, bump Version to 1.4.1
</commit_message>
<xml_diff>
--- a/GetSqlGuide.docx
+++ b/GetSqlGuide.docx
@@ -1,6 +1,6 @@
 
 <file path=word/document.xml><?xml version="1.0" encoding="utf-8"?>
-<w:document xmlns:wpc="http://schemas.microsoft.com/office/word/2010/wordprocessingCanvas" xmlns:cx="http://schemas.microsoft.com/office/drawing/2014/chartex" xmlns:cx1="http://schemas.microsoft.com/office/drawing/2015/9/8/chartex" xmlns:cx2="http://schemas.microsoft.com/office/drawing/2015/10/21/chartex" xmlns:cx3="http://schemas.microsoft.com/office/drawing/2016/5/9/chartex" xmlns:cx4="http://schemas.microsoft.com/office/drawing/2016/5/10/chartex" xmlns:cx5="http://schemas.microsoft.com/office/drawing/2016/5/11/chartex" xmlns:cx6="http://schemas.microsoft.com/office/drawing/2016/5/12/chartex" xmlns:cx7="http://schemas.microsoft.com/office/drawing/2016/5/13/chartex" xmlns:cx8="http://schemas.microsoft.com/office/drawing/2016/5/14/chartex" xmlns:mc="http://schemas.openxmlformats.org/markup-compatibility/2006" xmlns:aink="http://schemas.microsoft.com/office/drawing/2016/ink" xmlns:am3d="http://schemas.microsoft.com/office/drawing/2017/model3d" xmlns:o="urn:schemas-microsoft-com:office:office" xmlns:r="http://schemas.openxmlformats.org/officeDocument/2006/relationships" xmlns:m="http://schemas.openxmlformats.org/officeDocument/2006/math" xmlns:v="urn:schemas-microsoft-com:vml" xmlns:wp14="http://schemas.microsoft.com/office/word/2010/wordprocessingDrawing" xmlns:wp="http://schemas.openxmlformats.org/drawingml/2006/wordprocessingDrawing" xmlns:w10="urn:schemas-microsoft-com:office:word" xmlns:w="http://schemas.openxmlformats.org/wordprocessingml/2006/main" xmlns:w14="http://schemas.microsoft.com/office/word/2010/wordml" xmlns:w15="http://schemas.microsoft.com/office/word/2012/wordml" xmlns:w16cex="http://schemas.microsoft.com/office/word/2018/wordml/cex" xmlns:w16cid="http://schemas.microsoft.com/office/word/2016/wordml/cid" xmlns:w16="http://schemas.microsoft.com/office/word/2018/wordml" xmlns:w16se="http://schemas.microsoft.com/office/word/2015/wordml/symex" xmlns:wpg="http://schemas.microsoft.com/office/word/2010/wordprocessingGroup" xmlns:wpi="http://schemas.microsoft.com/office/word/2010/wordprocessingInk" xmlns:wne="http://schemas.microsoft.com/office/word/2006/wordml" xmlns:wps="http://schemas.microsoft.com/office/word/2010/wordprocessingShape" mc:Ignorable="w14 w15 w16se w16cid w16 w16cex wp14">
+<w:document xmlns:wpc="http://schemas.microsoft.com/office/word/2010/wordprocessingCanvas" xmlns:cx="http://schemas.microsoft.com/office/drawing/2014/chartex" xmlns:cx1="http://schemas.microsoft.com/office/drawing/2015/9/8/chartex" xmlns:cx2="http://schemas.microsoft.com/office/drawing/2015/10/21/chartex" xmlns:cx3="http://schemas.microsoft.com/office/drawing/2016/5/9/chartex" xmlns:cx4="http://schemas.microsoft.com/office/drawing/2016/5/10/chartex" xmlns:cx5="http://schemas.microsoft.com/office/drawing/2016/5/11/chartex" xmlns:cx6="http://schemas.microsoft.com/office/drawing/2016/5/12/chartex" xmlns:cx7="http://schemas.microsoft.com/office/drawing/2016/5/13/chartex" xmlns:cx8="http://schemas.microsoft.com/office/drawing/2016/5/14/chartex" xmlns:mc="http://schemas.openxmlformats.org/markup-compatibility/2006" xmlns:aink="http://schemas.microsoft.com/office/drawing/2016/ink" xmlns:am3d="http://schemas.microsoft.com/office/drawing/2017/model3d" xmlns:o="urn:schemas-microsoft-com:office:office" xmlns:oel="http://schemas.microsoft.com/office/2019/extlst" xmlns:r="http://schemas.openxmlformats.org/officeDocument/2006/relationships" xmlns:m="http://schemas.openxmlformats.org/officeDocument/2006/math" xmlns:v="urn:schemas-microsoft-com:vml" xmlns:wp14="http://schemas.microsoft.com/office/word/2010/wordprocessingDrawing" xmlns:wp="http://schemas.openxmlformats.org/drawingml/2006/wordprocessingDrawing" xmlns:w10="urn:schemas-microsoft-com:office:word" xmlns:w="http://schemas.openxmlformats.org/wordprocessingml/2006/main" xmlns:w14="http://schemas.microsoft.com/office/word/2010/wordml" xmlns:w15="http://schemas.microsoft.com/office/word/2012/wordml" xmlns:w16cex="http://schemas.microsoft.com/office/word/2018/wordml/cex" xmlns:w16cid="http://schemas.microsoft.com/office/word/2016/wordml/cid" xmlns:w16="http://schemas.microsoft.com/office/word/2018/wordml" xmlns:w16du="http://schemas.microsoft.com/office/word/2023/wordml/word16du" xmlns:w16sdtdh="http://schemas.microsoft.com/office/word/2020/wordml/sdtdatahash" xmlns:w16se="http://schemas.microsoft.com/office/word/2015/wordml/symex" xmlns:wpg="http://schemas.microsoft.com/office/word/2010/wordprocessingGroup" xmlns:wpi="http://schemas.microsoft.com/office/word/2010/wordprocessingInk" xmlns:wne="http://schemas.microsoft.com/office/word/2006/wordml" xmlns:wps="http://schemas.microsoft.com/office/word/2010/wordprocessingShape" mc:Ignorable="w14 w15 w16se w16cid w16 w16cex w16sdtdh w16du wp14">
   <w:body>
     <w:p>
       <w:pPr>
@@ -111,6 +111,9 @@
         <w:t>SQLite</w:t>
       </w:r>
       <w:r>
+        <w:t>, MySQL</w:t>
+      </w:r>
+      <w:r>
         <w:t xml:space="preserve"> or </w:t>
       </w:r>
       <w:r>
@@ -630,10 +633,10 @@
         <w:t xml:space="preserve">erver name and </w:t>
       </w:r>
       <w:r>
-        <w:t xml:space="preserve">Get-SQL will be </w:t>
-      </w:r>
-      <w:r>
-        <w:t xml:space="preserve">builds </w:t>
+        <w:t xml:space="preserve">Get-SQL will </w:t>
+      </w:r>
+      <w:r>
+        <w:t xml:space="preserve">build </w:t>
       </w:r>
       <w:r>
         <w:t xml:space="preserve">a </w:t>
@@ -651,7 +654,13 @@
         <w:t>which requests</w:t>
       </w:r>
       <w:r>
-        <w:t xml:space="preserve"> a trusted connection and a timeout but </w:t>
+        <w:t xml:space="preserve"> a trusted connection and a timeout</w:t>
+      </w:r>
+      <w:r>
+        <w:t>,</w:t>
+      </w:r>
+      <w:r>
+        <w:t xml:space="preserve"> but </w:t>
       </w:r>
       <w:r>
         <w:t>it doesn’t include a database name, so the</w:t>
@@ -1295,6 +1304,9 @@
         <w:t xml:space="preserve"> parameter</w:t>
       </w:r>
       <w:r>
+        <w:t xml:space="preserve"> for ODBC</w:t>
+      </w:r>
+      <w:r>
         <w:t xml:space="preserve"> it</w:t>
       </w:r>
       <w:r>
@@ -1350,6 +1362,11 @@
       </w:r>
     </w:p>
     <w:p>
+      <w:pPr>
+        <w:rPr>
+          <w:rStyle w:val="CodeChar"/>
+        </w:rPr>
+      </w:pPr>
       <w:r>
         <w:lastRenderedPageBreak/>
         <w:t>T</w:t>
@@ -1412,7 +1429,7 @@
         <w:t xml:space="preserve"> a </w:t>
       </w:r>
       <w:r>
-        <w:t xml:space="preserve"> file name </w:t>
+        <w:t xml:space="preserve">file name </w:t>
       </w:r>
       <w:r>
         <w:t xml:space="preserve">to be built into an ODBC connection string </w:t>
@@ -1528,6 +1545,33 @@
       </w:r>
       <w:r>
         <w:t xml:space="preserve"> below.</w:t>
+      </w:r>
+      <w:r>
+        <w:t xml:space="preserve"> The is also a </w:t>
+      </w:r>
+      <w:r>
+        <w:rPr>
+          <w:rStyle w:val="CodeChar"/>
+        </w:rPr>
+        <w:t>-</w:t>
+      </w:r>
+      <w:r>
+        <w:rPr>
+          <w:rStyle w:val="CodeChar"/>
+        </w:rPr>
+        <w:t>MySQL</w:t>
+      </w:r>
+      <w:r>
+        <w:t xml:space="preserve"> s</w:t>
+      </w:r>
+      <w:r>
+        <w:t xml:space="preserve">witch to use the MySQL .NET library rather than the MySQL ODBC driver: version 7 and later of the library do not work with Windows PowerShell and the library needs to be manually loaded with </w:t>
+      </w:r>
+      <w:r>
+        <w:rPr>
+          <w:rStyle w:val="CodeChar"/>
+        </w:rPr>
+        <w:t>Add-Type -Path path\MySql.Data.dll</w:t>
       </w:r>
     </w:p>
     <w:p>
@@ -1682,25 +1726,43 @@
         <w:t xml:space="preserve">Excel </w:t>
       </w:r>
       <w:r>
+        <w:rPr>
+          <w:rStyle w:val="CodeChar"/>
+        </w:rPr>
+        <w:noBreakHyphen/>
+      </w:r>
+      <w:r>
+        <w:rPr>
+          <w:rStyle w:val="CodeChar"/>
+        </w:rPr>
+        <w:t>Access</w:t>
+      </w:r>
+      <w:r>
+        <w:t xml:space="preserve"> </w:t>
+      </w:r>
+      <w:r>
+        <w:t>-</w:t>
+      </w:r>
+      <w:r>
+        <w:rPr>
+          <w:rStyle w:val="CodeChar"/>
+        </w:rPr>
+        <w:noBreakHyphen/>
+      </w:r>
+      <w:r>
+        <w:rPr>
+          <w:rStyle w:val="CodeChar"/>
+        </w:rPr>
+        <w:t>MySQL</w:t>
+      </w:r>
+      <w:r>
+        <w:t xml:space="preserve"> </w:t>
+      </w:r>
+      <w:r>
+        <w:t>-</w:t>
+      </w:r>
+      <w:r>
         <w:t>or</w:t>
-      </w:r>
-      <w:r>
-        <w:rPr>
-          <w:rStyle w:val="CodeChar"/>
-        </w:rPr>
-        <w:t xml:space="preserve"> </w:t>
-      </w:r>
-      <w:r>
-        <w:rPr>
-          <w:rStyle w:val="CodeChar"/>
-        </w:rPr>
-        <w:noBreakHyphen/>
-      </w:r>
-      <w:r>
-        <w:rPr>
-          <w:rStyle w:val="CodeChar"/>
-        </w:rPr>
-        <w:t>Access</w:t>
       </w:r>
       <w:r>
         <w:rPr>
@@ -5629,7 +5691,7 @@
 </file>
 
 <file path=word/numbering.xml><?xml version="1.0" encoding="utf-8"?>
-<w:numbering xmlns:wpc="http://schemas.microsoft.com/office/word/2010/wordprocessingCanvas" xmlns:cx="http://schemas.microsoft.com/office/drawing/2014/chartex" xmlns:cx1="http://schemas.microsoft.com/office/drawing/2015/9/8/chartex" xmlns:cx2="http://schemas.microsoft.com/office/drawing/2015/10/21/chartex" xmlns:cx3="http://schemas.microsoft.com/office/drawing/2016/5/9/chartex" xmlns:cx4="http://schemas.microsoft.com/office/drawing/2016/5/10/chartex" xmlns:cx5="http://schemas.microsoft.com/office/drawing/2016/5/11/chartex" xmlns:cx6="http://schemas.microsoft.com/office/drawing/2016/5/12/chartex" xmlns:cx7="http://schemas.microsoft.com/office/drawing/2016/5/13/chartex" xmlns:cx8="http://schemas.microsoft.com/office/drawing/2016/5/14/chartex" xmlns:mc="http://schemas.openxmlformats.org/markup-compatibility/2006" xmlns:aink="http://schemas.microsoft.com/office/drawing/2016/ink" xmlns:am3d="http://schemas.microsoft.com/office/drawing/2017/model3d" xmlns:o="urn:schemas-microsoft-com:office:office" xmlns:r="http://schemas.openxmlformats.org/officeDocument/2006/relationships" xmlns:m="http://schemas.openxmlformats.org/officeDocument/2006/math" xmlns:v="urn:schemas-microsoft-com:vml" xmlns:wp14="http://schemas.microsoft.com/office/word/2010/wordprocessingDrawing" xmlns:wp="http://schemas.openxmlformats.org/drawingml/2006/wordprocessingDrawing" xmlns:w10="urn:schemas-microsoft-com:office:word" xmlns:w="http://schemas.openxmlformats.org/wordprocessingml/2006/main" xmlns:w14="http://schemas.microsoft.com/office/word/2010/wordml" xmlns:w15="http://schemas.microsoft.com/office/word/2012/wordml" xmlns:w16cex="http://schemas.microsoft.com/office/word/2018/wordml/cex" xmlns:w16cid="http://schemas.microsoft.com/office/word/2016/wordml/cid" xmlns:w16="http://schemas.microsoft.com/office/word/2018/wordml" xmlns:w16se="http://schemas.microsoft.com/office/word/2015/wordml/symex" xmlns:wpg="http://schemas.microsoft.com/office/word/2010/wordprocessingGroup" xmlns:wpi="http://schemas.microsoft.com/office/word/2010/wordprocessingInk" xmlns:wne="http://schemas.microsoft.com/office/word/2006/wordml" xmlns:wps="http://schemas.microsoft.com/office/word/2010/wordprocessingShape" mc:Ignorable="w14 w15 w16se w16cid w16 w16cex wp14">
+<w:numbering xmlns:wpc="http://schemas.microsoft.com/office/word/2010/wordprocessingCanvas" xmlns:cx="http://schemas.microsoft.com/office/drawing/2014/chartex" xmlns:cx1="http://schemas.microsoft.com/office/drawing/2015/9/8/chartex" xmlns:cx2="http://schemas.microsoft.com/office/drawing/2015/10/21/chartex" xmlns:cx3="http://schemas.microsoft.com/office/drawing/2016/5/9/chartex" xmlns:cx4="http://schemas.microsoft.com/office/drawing/2016/5/10/chartex" xmlns:cx5="http://schemas.microsoft.com/office/drawing/2016/5/11/chartex" xmlns:cx6="http://schemas.microsoft.com/office/drawing/2016/5/12/chartex" xmlns:cx7="http://schemas.microsoft.com/office/drawing/2016/5/13/chartex" xmlns:cx8="http://schemas.microsoft.com/office/drawing/2016/5/14/chartex" xmlns:mc="http://schemas.openxmlformats.org/markup-compatibility/2006" xmlns:aink="http://schemas.microsoft.com/office/drawing/2016/ink" xmlns:am3d="http://schemas.microsoft.com/office/drawing/2017/model3d" xmlns:o="urn:schemas-microsoft-com:office:office" xmlns:oel="http://schemas.microsoft.com/office/2019/extlst" xmlns:r="http://schemas.openxmlformats.org/officeDocument/2006/relationships" xmlns:m="http://schemas.openxmlformats.org/officeDocument/2006/math" xmlns:v="urn:schemas-microsoft-com:vml" xmlns:wp14="http://schemas.microsoft.com/office/word/2010/wordprocessingDrawing" xmlns:wp="http://schemas.openxmlformats.org/drawingml/2006/wordprocessingDrawing" xmlns:w10="urn:schemas-microsoft-com:office:word" xmlns:w="http://schemas.openxmlformats.org/wordprocessingml/2006/main" xmlns:w14="http://schemas.microsoft.com/office/word/2010/wordml" xmlns:w15="http://schemas.microsoft.com/office/word/2012/wordml" xmlns:w16cex="http://schemas.microsoft.com/office/word/2018/wordml/cex" xmlns:w16cid="http://schemas.microsoft.com/office/word/2016/wordml/cid" xmlns:w16="http://schemas.microsoft.com/office/word/2018/wordml" xmlns:w16du="http://schemas.microsoft.com/office/word/2023/wordml/word16du" xmlns:w16sdtdh="http://schemas.microsoft.com/office/word/2020/wordml/sdtdatahash" xmlns:w16se="http://schemas.microsoft.com/office/word/2015/wordml/symex" xmlns:wpg="http://schemas.microsoft.com/office/word/2010/wordprocessingGroup" xmlns:wpi="http://schemas.microsoft.com/office/word/2010/wordprocessingInk" xmlns:wne="http://schemas.microsoft.com/office/word/2006/wordml" xmlns:wps="http://schemas.microsoft.com/office/word/2010/wordprocessingShape" mc:Ignorable="w14 w15 w16se w16cid w16 w16cex w16sdtdh w16du wp14">
   <w:abstractNum w:abstractNumId="0" w15:restartNumberingAfterBreak="0">
     <w:nsid w:val="30F84E83"/>
     <w:multiLevelType w:val="hybridMultilevel"/>
@@ -5969,20 +6031,20 @@
       </w:rPr>
     </w:lvl>
   </w:abstractNum>
-  <w:num w:numId="1">
+  <w:num w:numId="1" w16cid:durableId="341319859">
     <w:abstractNumId w:val="2"/>
   </w:num>
-  <w:num w:numId="2">
+  <w:num w:numId="2" w16cid:durableId="379131428">
     <w:abstractNumId w:val="1"/>
   </w:num>
-  <w:num w:numId="3">
+  <w:num w:numId="3" w16cid:durableId="750204692">
     <w:abstractNumId w:val="0"/>
   </w:num>
 </w:numbering>
 </file>
 
 <file path=word/styles.xml><?xml version="1.0" encoding="utf-8"?>
-<w:styles xmlns:mc="http://schemas.openxmlformats.org/markup-compatibility/2006" xmlns:r="http://schemas.openxmlformats.org/officeDocument/2006/relationships" xmlns:w="http://schemas.openxmlformats.org/wordprocessingml/2006/main" xmlns:w14="http://schemas.microsoft.com/office/word/2010/wordml" xmlns:w15="http://schemas.microsoft.com/office/word/2012/wordml" xmlns:w16cex="http://schemas.microsoft.com/office/word/2018/wordml/cex" xmlns:w16cid="http://schemas.microsoft.com/office/word/2016/wordml/cid" xmlns:w16="http://schemas.microsoft.com/office/word/2018/wordml" xmlns:w16se="http://schemas.microsoft.com/office/word/2015/wordml/symex" mc:Ignorable="w14 w15 w16se w16cid w16 w16cex">
+<w:styles xmlns:mc="http://schemas.openxmlformats.org/markup-compatibility/2006" xmlns:r="http://schemas.openxmlformats.org/officeDocument/2006/relationships" xmlns:w="http://schemas.openxmlformats.org/wordprocessingml/2006/main" xmlns:w14="http://schemas.microsoft.com/office/word/2010/wordml" xmlns:w15="http://schemas.microsoft.com/office/word/2012/wordml" xmlns:w16cex="http://schemas.microsoft.com/office/word/2018/wordml/cex" xmlns:w16cid="http://schemas.microsoft.com/office/word/2016/wordml/cid" xmlns:w16="http://schemas.microsoft.com/office/word/2018/wordml" xmlns:w16du="http://schemas.microsoft.com/office/word/2023/wordml/word16du" xmlns:w16sdtdh="http://schemas.microsoft.com/office/word/2020/wordml/sdtdatahash" xmlns:w16se="http://schemas.microsoft.com/office/word/2015/wordml/symex" mc:Ignorable="w14 w15 w16se w16cid w16 w16cex w16sdtdh w16du">
   <w:docDefaults>
     <w:rPrDefault>
       <w:rPr>
@@ -6571,7 +6633,6 @@
   <w:style w:type="character" w:default="1" w:styleId="DefaultParagraphFont">
     <w:name w:val="Default Paragraph Font"/>
     <w:uiPriority w:val="1"/>
-    <w:semiHidden/>
     <w:unhideWhenUsed/>
   </w:style>
   <w:style w:type="table" w:default="1" w:styleId="TableNormal">

</xml_diff>